<commit_message>
Añadidos fuentes de informacion (EF docs)
</commit_message>
<xml_diff>
--- a/TG1_JaviDiaz.docx
+++ b/TG1_JaviDiaz.docx
@@ -4185,19 +4185,50 @@
         <w:t>Fuentes sobre la tecnología</w:t>
       </w:r>
       <w:r>
-        <w:t xml:space="preserve"> específica B</w:t>
+        <w:t xml:space="preserve"> </w:t>
       </w:r>
       <w:bookmarkEnd w:id="14"/>
+      <w:r>
+        <w:t>Entity Framework</w:t>
+      </w:r>
     </w:p>
     <w:p>
       <w:pPr>
         <w:pStyle w:val="Ttulo3"/>
+        <w:jc w:val="left"/>
       </w:pPr>
       <w:bookmarkStart w:id="15" w:name="_Toc444537701"/>
       <w:r>
-        <w:t>3.3.1 Fuente de información 1 sobre la tecnología específica B</w:t>
+        <w:t>3.3.1</w:t>
       </w:r>
       <w:bookmarkEnd w:id="15"/>
+      <w:r>
+        <w:fldChar w:fldCharType="begin"/>
+      </w:r>
+      <w:r>
+        <w:instrText xml:space="preserve"> HYPERLINK "</w:instrText>
+      </w:r>
+      <w:r>
+        <w:instrText>https://ptgmedia.pearsoncmg.com/images/9780735664166/samplepages/9780735664166.pdf</w:instrText>
+      </w:r>
+      <w:r>
+        <w:instrText xml:space="preserve">" </w:instrText>
+      </w:r>
+      <w:r>
+        <w:fldChar w:fldCharType="separate"/>
+      </w:r>
+      <w:r>
+        <w:rPr>
+          <w:rStyle w:val="Hipervnculo"/>
+        </w:rPr>
+        <w:t>https://ptgmedia.pearsoncmg.com/images/9780735664166/samplepages/9780735664166.pdf</w:t>
+      </w:r>
+      <w:r>
+        <w:fldChar w:fldCharType="end"/>
+      </w:r>
+      <w:r>
+        <w:t xml:space="preserve">    </w:t>
+      </w:r>
     </w:p>
     <w:p>
       <w:pPr>
@@ -4205,9 +4236,36 @@
       </w:pPr>
       <w:bookmarkStart w:id="16" w:name="_Toc444537702"/>
       <w:r>
-        <w:t>3.3.2 Fuente de información 2 sobre la tecnología específica B</w:t>
+        <w:t xml:space="preserve">3.3.2 </w:t>
       </w:r>
       <w:bookmarkEnd w:id="16"/>
+      <w:r>
+        <w:fldChar w:fldCharType="begin"/>
+      </w:r>
+      <w:r>
+        <w:instrText xml:space="preserve"> HYPERLINK "</w:instrText>
+      </w:r>
+      <w:r>
+        <w:instrText>https://readthedocs.com/projects/aspnet-ef/downloads/pdf/latest/</w:instrText>
+      </w:r>
+      <w:r>
+        <w:instrText xml:space="preserve">" </w:instrText>
+      </w:r>
+      <w:r>
+        <w:fldChar w:fldCharType="separate"/>
+      </w:r>
+      <w:r>
+        <w:rPr>
+          <w:rStyle w:val="Hipervnculo"/>
+        </w:rPr>
+        <w:t>https://readthedocs.com/projects/aspnet-ef/downloads/pdf/latest/</w:t>
+      </w:r>
+      <w:r>
+        <w:fldChar w:fldCharType="end"/>
+      </w:r>
+      <w:r>
+        <w:t xml:space="preserve"> </w:t>
+      </w:r>
     </w:p>
     <w:p>
       <w:pPr>
@@ -4215,16 +4273,32 @@
       </w:pPr>
       <w:bookmarkStart w:id="17" w:name="_Toc444537703"/>
       <w:r>
-        <w:t>3.3.n Fuente de información n sobre la tecnología específica B</w:t>
+        <w:t>3.3.</w:t>
       </w:r>
       <w:bookmarkEnd w:id="17"/>
+      <w:r>
+        <w:t xml:space="preserve">3 </w:t>
+      </w:r>
+      <w:hyperlink r:id="rId11" w:history="1">
+        <w:r>
+          <w:rPr>
+            <w:rStyle w:val="Hipervnculo"/>
+          </w:rPr>
+          <w:t>http://video.ch9.ms/sessions/teched/eu/2014/Labs/DEV-H207.pdf</w:t>
+        </w:r>
+      </w:hyperlink>
+      <w:r>
+        <w:t xml:space="preserve"> </w:t>
+      </w:r>
+      <w:bookmarkStart w:id="18" w:name="_GoBack"/>
+      <w:bookmarkEnd w:id="18"/>
     </w:p>
     <w:p/>
     <w:p>
       <w:pPr>
         <w:pStyle w:val="Ttulo1"/>
       </w:pPr>
-      <w:bookmarkStart w:id="18" w:name="_Toc444537704"/>
+      <w:bookmarkStart w:id="19" w:name="_Toc444537704"/>
       <w:r>
         <w:t xml:space="preserve">4. </w:t>
       </w:r>
@@ -4234,13 +4308,13 @@
       <w:r>
         <w:t xml:space="preserve"> (cursos no gratuitos)</w:t>
       </w:r>
-      <w:bookmarkEnd w:id="18"/>
+      <w:bookmarkEnd w:id="19"/>
     </w:p>
     <w:p>
       <w:pPr>
         <w:pStyle w:val="Ttulo2"/>
       </w:pPr>
-      <w:bookmarkStart w:id="19" w:name="_Toc444537705"/>
+      <w:bookmarkStart w:id="20" w:name="_Toc444537705"/>
       <w:r>
         <w:t>4</w:t>
       </w:r>
@@ -4256,44 +4330,44 @@
       <w:r>
         <w:t xml:space="preserve"> en general</w:t>
       </w:r>
-      <w:bookmarkEnd w:id="19"/>
+      <w:bookmarkEnd w:id="20"/>
     </w:p>
     <w:p>
       <w:pPr>
         <w:pStyle w:val="Ttulo3"/>
       </w:pPr>
-      <w:bookmarkStart w:id="20" w:name="_Toc444537706"/>
+      <w:bookmarkStart w:id="21" w:name="_Toc444537706"/>
       <w:r>
         <w:t>4.1.1 Curso no gratuito 1 sobre el tipo de tecnología en general</w:t>
       </w:r>
-      <w:bookmarkEnd w:id="20"/>
+      <w:bookmarkEnd w:id="21"/>
     </w:p>
     <w:p>
       <w:pPr>
         <w:pStyle w:val="Ttulo3"/>
       </w:pPr>
-      <w:bookmarkStart w:id="21" w:name="_Toc444537707"/>
+      <w:bookmarkStart w:id="22" w:name="_Toc444537707"/>
       <w:r>
         <w:t>4.1.2 Curso no gratuito 2 sobre el tipo de tecnología en general</w:t>
       </w:r>
-      <w:bookmarkEnd w:id="21"/>
+      <w:bookmarkEnd w:id="22"/>
     </w:p>
     <w:p>
       <w:pPr>
         <w:pStyle w:val="Ttulo3"/>
       </w:pPr>
-      <w:bookmarkStart w:id="22" w:name="_Toc444537708"/>
+      <w:bookmarkStart w:id="23" w:name="_Toc444537708"/>
       <w:r>
         <w:t>4.1.n Curso no gratuito n sobre el tipo de tecnología en general</w:t>
       </w:r>
-      <w:bookmarkEnd w:id="22"/>
+      <w:bookmarkEnd w:id="23"/>
     </w:p>
     <w:p/>
     <w:p>
       <w:pPr>
         <w:pStyle w:val="Ttulo2"/>
       </w:pPr>
-      <w:bookmarkStart w:id="23" w:name="_Toc444537709"/>
+      <w:bookmarkStart w:id="24" w:name="_Toc444537709"/>
       <w:r>
         <w:lastRenderedPageBreak/>
         <w:t>4.2 Cursos</w:t>
@@ -4307,7 +4381,7 @@
       <w:r>
         <w:t xml:space="preserve">sobre </w:t>
       </w:r>
-      <w:bookmarkEnd w:id="23"/>
+      <w:bookmarkEnd w:id="24"/>
       <w:r>
         <w:t>Hibernate</w:t>
       </w:r>
@@ -4316,11 +4390,11 @@
       <w:pPr>
         <w:pStyle w:val="Ttulo3"/>
       </w:pPr>
-      <w:bookmarkStart w:id="24" w:name="_Toc444537710"/>
+      <w:bookmarkStart w:id="25" w:name="_Toc444537710"/>
       <w:r>
         <w:t xml:space="preserve">4.2.1 </w:t>
       </w:r>
-      <w:bookmarkEnd w:id="24"/>
+      <w:bookmarkEnd w:id="25"/>
       <w:r>
         <w:fldChar w:fldCharType="begin"/>
       </w:r>
@@ -4350,11 +4424,11 @@
       <w:pPr>
         <w:pStyle w:val="Ttulo3"/>
       </w:pPr>
-      <w:bookmarkStart w:id="25" w:name="_Toc444537711"/>
+      <w:bookmarkStart w:id="26" w:name="_Toc444537711"/>
       <w:r>
         <w:t xml:space="preserve">4.2.2 </w:t>
       </w:r>
-      <w:bookmarkEnd w:id="25"/>
+      <w:bookmarkEnd w:id="26"/>
       <w:r>
         <w:fldChar w:fldCharType="begin"/>
       </w:r>
@@ -4384,15 +4458,15 @@
       <w:pPr>
         <w:pStyle w:val="Ttulo3"/>
       </w:pPr>
-      <w:bookmarkStart w:id="26" w:name="_Toc444537712"/>
+      <w:bookmarkStart w:id="27" w:name="_Toc444537712"/>
       <w:r>
         <w:t>4.2.</w:t>
       </w:r>
-      <w:bookmarkEnd w:id="26"/>
+      <w:bookmarkEnd w:id="27"/>
       <w:r>
         <w:t xml:space="preserve">3 </w:t>
       </w:r>
-      <w:hyperlink r:id="rId11" w:history="1">
+      <w:hyperlink r:id="rId12" w:history="1">
         <w:r>
           <w:rPr>
             <w:rStyle w:val="Hipervnculo"/>
@@ -4401,15 +4475,12 @@
         </w:r>
       </w:hyperlink>
     </w:p>
-    <w:p>
-      <w:bookmarkStart w:id="27" w:name="_GoBack"/>
-      <w:bookmarkEnd w:id="27"/>
-    </w:p>
+    <w:p/>
     <w:p>
       <w:r>
         <w:t xml:space="preserve">4.2.4 </w:t>
       </w:r>
-      <w:hyperlink r:id="rId12" w:history="1">
+      <w:hyperlink r:id="rId13" w:history="1">
         <w:r>
           <w:rPr>
             <w:rStyle w:val="Hipervnculo"/>
@@ -4527,7 +4598,7 @@
       <w:r>
         <w:t xml:space="preserve">3 </w:t>
       </w:r>
-      <w:hyperlink r:id="rId13" w:history="1">
+      <w:hyperlink r:id="rId14" w:history="1">
         <w:r>
           <w:rPr>
             <w:rStyle w:val="Hipervnculo"/>
@@ -4543,7 +4614,7 @@
       <w:r>
         <w:t xml:space="preserve">4.3.4 </w:t>
       </w:r>
-      <w:hyperlink r:id="rId14" w:history="1">
+      <w:hyperlink r:id="rId15" w:history="1">
         <w:r>
           <w:rPr>
             <w:rStyle w:val="Hipervnculo"/>
@@ -4856,7 +4927,7 @@
       </w:r>
     </w:p>
     <w:p>
-      <w:hyperlink r:id="rId15" w:history="1">
+      <w:hyperlink r:id="rId16" w:history="1">
         <w:r>
           <w:rPr>
             <w:rStyle w:val="Hipervnculo"/>
@@ -4869,7 +4940,7 @@
       </w:r>
     </w:p>
     <w:p>
-      <w:hyperlink r:id="rId16" w:history="1">
+      <w:hyperlink r:id="rId17" w:history="1">
         <w:r>
           <w:rPr>
             <w:rStyle w:val="Hipervnculo"/>
@@ -4882,7 +4953,7 @@
       </w:r>
     </w:p>
     <w:p>
-      <w:hyperlink r:id="rId17" w:anchor="tutorial-associations-mappinguser" w:history="1">
+      <w:hyperlink r:id="rId18" w:anchor="tutorial-associations-mappinguser" w:history="1">
         <w:r>
           <w:rPr>
             <w:rStyle w:val="Hipervnculo"/>
@@ -5044,7 +5115,7 @@
     <w:p/>
     <w:p/>
     <w:sectPr>
-      <w:footerReference w:type="default" r:id="rId18"/>
+      <w:footerReference w:type="default" r:id="rId19"/>
       <w:pgSz w:w="11906" w:h="16838"/>
       <w:pgMar w:top="1417" w:right="1701" w:bottom="1417" w:left="1701" w:header="708" w:footer="708" w:gutter="0"/>
       <w:cols w:space="708"/>
@@ -5109,7 +5180,7 @@
           <w:rPr>
             <w:noProof/>
           </w:rPr>
-          <w:t>5</w:t>
+          <w:t>1</w:t>
         </w:r>
         <w:r>
           <w:fldChar w:fldCharType="end"/>
@@ -6541,7 +6612,7 @@
 </file>
 
 <file path=customXml/itemProps1.xml><?xml version="1.0" encoding="utf-8"?>
-<ds:datastoreItem xmlns:ds="http://schemas.openxmlformats.org/officeDocument/2006/customXml" ds:itemID="{A7B8D24C-3657-417F-ABD3-D8F7DCB25798}">
+<ds:datastoreItem xmlns:ds="http://schemas.openxmlformats.org/officeDocument/2006/customXml" ds:itemID="{B9542F46-343C-4D25-84A3-E208D7B1211A}">
   <ds:schemaRefs>
     <ds:schemaRef ds:uri="http://schemas.openxmlformats.org/officeDocument/2006/bibliography"/>
   </ds:schemaRefs>

</xml_diff>

<commit_message>
Clasificadas as fuentes generales sobre E.F
</commit_message>
<xml_diff>
--- a/TG1_JaviDiaz.docx
+++ b/TG1_JaviDiaz.docx
@@ -4231,6 +4231,112 @@
       </w:r>
     </w:p>
     <w:p>
+      <w:r>
+        <w:t>Este documento permite adquirir los conocimientos de Entity Framework 5, con o sin experiencia previa. Ademas están disponibles practicas.</w:t>
+      </w:r>
+    </w:p>
+    <w:tbl>
+      <w:tblPr>
+        <w:tblStyle w:val="Tablaconcuadrcula"/>
+        <w:tblpPr w:leftFromText="141" w:rightFromText="141" w:vertAnchor="text" w:horzAnchor="margin" w:tblpY="166"/>
+        <w:tblW w:w="0" w:type="auto"/>
+        <w:tblLook w:val="04A0" w:firstRow="1" w:lastRow="0" w:firstColumn="1" w:lastColumn="0" w:noHBand="0" w:noVBand="1"/>
+      </w:tblPr>
+      <w:tblGrid>
+        <w:gridCol w:w="4247"/>
+        <w:gridCol w:w="4247"/>
+      </w:tblGrid>
+      <w:tr>
+        <w:tc>
+          <w:tcPr>
+            <w:tcW w:w="4247" w:type="dxa"/>
+          </w:tcPr>
+          <w:p>
+            <w:r>
+              <w:t>Fuente de informacion Secundaria</w:t>
+            </w:r>
+          </w:p>
+        </w:tc>
+        <w:tc>
+          <w:tcPr>
+            <w:tcW w:w="4247" w:type="dxa"/>
+          </w:tcPr>
+          <w:p>
+            <w:r>
+              <w:t>Esta elaborado a partir de un software propietario</w:t>
+            </w:r>
+          </w:p>
+        </w:tc>
+      </w:tr>
+      <w:tr>
+        <w:tc>
+          <w:tcPr>
+            <w:tcW w:w="4247" w:type="dxa"/>
+          </w:tcPr>
+          <w:p>
+            <w:r>
+              <w:t xml:space="preserve">Fuente de información formal </w:t>
+            </w:r>
+          </w:p>
+        </w:tc>
+        <w:tc>
+          <w:tcPr>
+            <w:tcW w:w="4247" w:type="dxa"/>
+          </w:tcPr>
+          <w:p>
+            <w:r>
+              <w:t>Firmado y supervisado puede ser explotado fácilmente.</w:t>
+            </w:r>
+          </w:p>
+        </w:tc>
+      </w:tr>
+      <w:tr>
+        <w:tc>
+          <w:tcPr>
+            <w:tcW w:w="4247" w:type="dxa"/>
+          </w:tcPr>
+          <w:p>
+            <w:r>
+              <w:t xml:space="preserve">Fuente de información visible </w:t>
+            </w:r>
+          </w:p>
+        </w:tc>
+        <w:tc>
+          <w:tcPr>
+            <w:tcW w:w="4247" w:type="dxa"/>
+          </w:tcPr>
+          <w:p>
+            <w:r>
+              <w:t xml:space="preserve">Esta indexado </w:t>
+            </w:r>
+          </w:p>
+        </w:tc>
+      </w:tr>
+      <w:tr>
+        <w:tc>
+          <w:tcPr>
+            <w:tcW w:w="4247" w:type="dxa"/>
+          </w:tcPr>
+          <w:p>
+            <w:r>
+              <w:t xml:space="preserve">Fuente de información estructurada </w:t>
+            </w:r>
+          </w:p>
+        </w:tc>
+        <w:tc>
+          <w:tcPr>
+            <w:tcW w:w="4247" w:type="dxa"/>
+          </w:tcPr>
+          <w:p>
+            <w:r>
+              <w:t>Esta bibliográficamente bien organizado</w:t>
+            </w:r>
+          </w:p>
+        </w:tc>
+      </w:tr>
+    </w:tbl>
+    <w:p/>
+    <w:p>
       <w:pPr>
         <w:pStyle w:val="Ttulo3"/>
       </w:pPr>
@@ -4267,6 +4373,113 @@
         <w:t xml:space="preserve"> </w:t>
       </w:r>
     </w:p>
+    <w:p>
+      <w:r>
+        <w:t xml:space="preserve">Este documento nos permite conocer el uso de Entity Framework en diversas plataformas con diversas herramientas. </w:t>
+      </w:r>
+    </w:p>
+    <w:tbl>
+      <w:tblPr>
+        <w:tblStyle w:val="Tablaconcuadrcula"/>
+        <w:tblpPr w:leftFromText="141" w:rightFromText="141" w:vertAnchor="text" w:horzAnchor="margin" w:tblpY="166"/>
+        <w:tblW w:w="0" w:type="auto"/>
+        <w:tblLook w:val="04A0" w:firstRow="1" w:lastRow="0" w:firstColumn="1" w:lastColumn="0" w:noHBand="0" w:noVBand="1"/>
+      </w:tblPr>
+      <w:tblGrid>
+        <w:gridCol w:w="4247"/>
+        <w:gridCol w:w="4247"/>
+      </w:tblGrid>
+      <w:tr>
+        <w:tc>
+          <w:tcPr>
+            <w:tcW w:w="4247" w:type="dxa"/>
+          </w:tcPr>
+          <w:p>
+            <w:r>
+              <w:t>Fuente de informacion Secundaria</w:t>
+            </w:r>
+          </w:p>
+        </w:tc>
+        <w:tc>
+          <w:tcPr>
+            <w:tcW w:w="4247" w:type="dxa"/>
+          </w:tcPr>
+          <w:p>
+            <w:r>
+              <w:t>Esta elaborado a partir de un software propietario</w:t>
+            </w:r>
+          </w:p>
+        </w:tc>
+      </w:tr>
+      <w:tr>
+        <w:tc>
+          <w:tcPr>
+            <w:tcW w:w="4247" w:type="dxa"/>
+          </w:tcPr>
+          <w:p>
+            <w:r>
+              <w:t xml:space="preserve">Fuente de información formal </w:t>
+            </w:r>
+          </w:p>
+        </w:tc>
+        <w:tc>
+          <w:tcPr>
+            <w:tcW w:w="4247" w:type="dxa"/>
+          </w:tcPr>
+          <w:p>
+            <w:r>
+              <w:t>Firmado y supervisado puede ser explotado fácilmente.</w:t>
+            </w:r>
+          </w:p>
+        </w:tc>
+      </w:tr>
+      <w:tr>
+        <w:tc>
+          <w:tcPr>
+            <w:tcW w:w="4247" w:type="dxa"/>
+          </w:tcPr>
+          <w:p>
+            <w:r>
+              <w:t xml:space="preserve">Fuente de información visible </w:t>
+            </w:r>
+          </w:p>
+        </w:tc>
+        <w:tc>
+          <w:tcPr>
+            <w:tcW w:w="4247" w:type="dxa"/>
+          </w:tcPr>
+          <w:p>
+            <w:r>
+              <w:t xml:space="preserve">Esta indexado </w:t>
+            </w:r>
+          </w:p>
+        </w:tc>
+      </w:tr>
+      <w:tr>
+        <w:tc>
+          <w:tcPr>
+            <w:tcW w:w="4247" w:type="dxa"/>
+          </w:tcPr>
+          <w:p>
+            <w:r>
+              <w:t xml:space="preserve">Fuente de información estructurada </w:t>
+            </w:r>
+          </w:p>
+        </w:tc>
+        <w:tc>
+          <w:tcPr>
+            <w:tcW w:w="4247" w:type="dxa"/>
+          </w:tcPr>
+          <w:p>
+            <w:r>
+              <w:t>Esta bibliográficamente bien organizado</w:t>
+            </w:r>
+          </w:p>
+        </w:tc>
+      </w:tr>
+    </w:tbl>
+    <w:p/>
+    <w:p/>
     <w:p>
       <w:pPr>
         <w:pStyle w:val="Ttulo3"/>
@@ -4290,111 +4503,215 @@
       <w:r>
         <w:t xml:space="preserve"> </w:t>
       </w:r>
-      <w:bookmarkStart w:id="18" w:name="_GoBack"/>
+    </w:p>
+    <w:p>
+      <w:r>
+        <w:t>Este documento esta elaborado a partir de la documentación oficial de la tecnología,pero es mas extensa. Nos permite conocer el modelado con Entoty Framework desde 0.</w:t>
+      </w:r>
+    </w:p>
+    <w:p/>
+    <w:tbl>
+      <w:tblPr>
+        <w:tblStyle w:val="Tablaconcuadrcula"/>
+        <w:tblpPr w:leftFromText="141" w:rightFromText="141" w:vertAnchor="text" w:horzAnchor="margin" w:tblpY="166"/>
+        <w:tblW w:w="0" w:type="auto"/>
+        <w:tblLook w:val="04A0" w:firstRow="1" w:lastRow="0" w:firstColumn="1" w:lastColumn="0" w:noHBand="0" w:noVBand="1"/>
+      </w:tblPr>
+      <w:tblGrid>
+        <w:gridCol w:w="4247"/>
+        <w:gridCol w:w="4247"/>
+      </w:tblGrid>
+      <w:tr>
+        <w:tc>
+          <w:tcPr>
+            <w:tcW w:w="4247" w:type="dxa"/>
+          </w:tcPr>
+          <w:p>
+            <w:r>
+              <w:t>Fuente de informacion Secundaria</w:t>
+            </w:r>
+          </w:p>
+        </w:tc>
+        <w:tc>
+          <w:tcPr>
+            <w:tcW w:w="4247" w:type="dxa"/>
+          </w:tcPr>
+          <w:p>
+            <w:r>
+              <w:t>Es una guía elaborada a partir de documentos oficales</w:t>
+            </w:r>
+          </w:p>
+        </w:tc>
+      </w:tr>
+      <w:tr>
+        <w:tc>
+          <w:tcPr>
+            <w:tcW w:w="4247" w:type="dxa"/>
+          </w:tcPr>
+          <w:p>
+            <w:r>
+              <w:t xml:space="preserve">Fuente de información formal </w:t>
+            </w:r>
+          </w:p>
+        </w:tc>
+        <w:tc>
+          <w:tcPr>
+            <w:tcW w:w="4247" w:type="dxa"/>
+          </w:tcPr>
+          <w:p>
+            <w:r>
+              <w:t>Firmado y supervisado puede ser explotado fácilmente.</w:t>
+            </w:r>
+          </w:p>
+        </w:tc>
+      </w:tr>
+      <w:tr>
+        <w:tc>
+          <w:tcPr>
+            <w:tcW w:w="4247" w:type="dxa"/>
+          </w:tcPr>
+          <w:p>
+            <w:r>
+              <w:t xml:space="preserve">Fuente de información visible </w:t>
+            </w:r>
+          </w:p>
+        </w:tc>
+        <w:tc>
+          <w:tcPr>
+            <w:tcW w:w="4247" w:type="dxa"/>
+          </w:tcPr>
+          <w:p>
+            <w:r>
+              <w:t xml:space="preserve">Esta indexado </w:t>
+            </w:r>
+          </w:p>
+        </w:tc>
+      </w:tr>
+      <w:tr>
+        <w:tc>
+          <w:tcPr>
+            <w:tcW w:w="4247" w:type="dxa"/>
+          </w:tcPr>
+          <w:p>
+            <w:r>
+              <w:t xml:space="preserve">Fuente de información estructurada </w:t>
+            </w:r>
+          </w:p>
+        </w:tc>
+        <w:tc>
+          <w:tcPr>
+            <w:tcW w:w="4247" w:type="dxa"/>
+          </w:tcPr>
+          <w:p>
+            <w:r>
+              <w:t>Esta bibliográficamente bien organizado</w:t>
+            </w:r>
+          </w:p>
+        </w:tc>
+      </w:tr>
+    </w:tbl>
+    <w:p/>
+    <w:p/>
+    <w:p>
+      <w:pPr>
+        <w:pStyle w:val="Ttulo1"/>
+      </w:pPr>
+      <w:bookmarkStart w:id="18" w:name="_Toc444537704"/>
+      <w:r>
+        <w:t xml:space="preserve">4. </w:t>
+      </w:r>
+      <w:r>
+        <w:t>Fuentes de información</w:t>
+      </w:r>
+      <w:r>
+        <w:t xml:space="preserve"> (cursos no gratuitos)</w:t>
+      </w:r>
       <w:bookmarkEnd w:id="18"/>
     </w:p>
+    <w:p>
+      <w:pPr>
+        <w:pStyle w:val="Ttulo2"/>
+      </w:pPr>
+      <w:bookmarkStart w:id="19" w:name="_Toc444537705"/>
+      <w:r>
+        <w:t>4</w:t>
+      </w:r>
+      <w:r>
+        <w:t xml:space="preserve">.1 </w:t>
+      </w:r>
+      <w:r>
+        <w:t xml:space="preserve">Cursos no gratuitos </w:t>
+      </w:r>
+      <w:r>
+        <w:t>sobre el tipo de tecnología</w:t>
+      </w:r>
+      <w:r>
+        <w:t xml:space="preserve"> en general</w:t>
+      </w:r>
+      <w:bookmarkEnd w:id="19"/>
+    </w:p>
+    <w:p>
+      <w:pPr>
+        <w:pStyle w:val="Ttulo3"/>
+      </w:pPr>
+      <w:bookmarkStart w:id="20" w:name="_Toc444537706"/>
+      <w:r>
+        <w:t>4.1.1 Curso no gratuito 1 sobre el tipo de tecnología en general</w:t>
+      </w:r>
+      <w:bookmarkEnd w:id="20"/>
+    </w:p>
+    <w:p>
+      <w:pPr>
+        <w:pStyle w:val="Ttulo3"/>
+      </w:pPr>
+      <w:bookmarkStart w:id="21" w:name="_Toc444537707"/>
+      <w:r>
+        <w:t>4.1.2 Curso no gratuito 2 sobre el tipo de tecnología en general</w:t>
+      </w:r>
+      <w:bookmarkEnd w:id="21"/>
+    </w:p>
+    <w:p>
+      <w:pPr>
+        <w:pStyle w:val="Ttulo3"/>
+      </w:pPr>
+      <w:bookmarkStart w:id="22" w:name="_Toc444537708"/>
+      <w:r>
+        <w:t>4.1.n Curso no gratuito n sobre el tipo de tecnología en general</w:t>
+      </w:r>
+      <w:bookmarkEnd w:id="22"/>
+    </w:p>
     <w:p/>
     <w:p>
       <w:pPr>
-        <w:pStyle w:val="Ttulo1"/>
-      </w:pPr>
-      <w:bookmarkStart w:id="19" w:name="_Toc444537704"/>
-      <w:r>
-        <w:t xml:space="preserve">4. </w:t>
-      </w:r>
-      <w:r>
-        <w:t>Fuentes de información</w:t>
-      </w:r>
-      <w:r>
-        <w:t xml:space="preserve"> (cursos no gratuitos)</w:t>
-      </w:r>
-      <w:bookmarkEnd w:id="19"/>
-    </w:p>
-    <w:p>
-      <w:pPr>
         <w:pStyle w:val="Ttulo2"/>
       </w:pPr>
-      <w:bookmarkStart w:id="20" w:name="_Toc444537705"/>
-      <w:r>
-        <w:t>4</w:t>
-      </w:r>
-      <w:r>
-        <w:t xml:space="preserve">.1 </w:t>
-      </w:r>
-      <w:r>
-        <w:t xml:space="preserve">Cursos no gratuitos </w:t>
-      </w:r>
-      <w:r>
-        <w:t>sobre el tipo de tecnología</w:t>
-      </w:r>
-      <w:r>
-        <w:t xml:space="preserve"> en general</w:t>
-      </w:r>
-      <w:bookmarkEnd w:id="20"/>
+      <w:bookmarkStart w:id="23" w:name="_Toc444537709"/>
+      <w:r>
+        <w:t>4.2 Cursos</w:t>
+      </w:r>
+      <w:r>
+        <w:t xml:space="preserve"> </w:t>
+      </w:r>
+      <w:r>
+        <w:t xml:space="preserve">no gratuitos </w:t>
+      </w:r>
+      <w:r>
+        <w:t xml:space="preserve">sobre </w:t>
+      </w:r>
+      <w:bookmarkEnd w:id="23"/>
+      <w:r>
+        <w:t>Hibernate</w:t>
+      </w:r>
     </w:p>
     <w:p>
       <w:pPr>
         <w:pStyle w:val="Ttulo3"/>
       </w:pPr>
-      <w:bookmarkStart w:id="21" w:name="_Toc444537706"/>
-      <w:r>
-        <w:t>4.1.1 Curso no gratuito 1 sobre el tipo de tecnología en general</w:t>
-      </w:r>
-      <w:bookmarkEnd w:id="21"/>
-    </w:p>
-    <w:p>
-      <w:pPr>
-        <w:pStyle w:val="Ttulo3"/>
-      </w:pPr>
-      <w:bookmarkStart w:id="22" w:name="_Toc444537707"/>
-      <w:r>
-        <w:t>4.1.2 Curso no gratuito 2 sobre el tipo de tecnología en general</w:t>
-      </w:r>
-      <w:bookmarkEnd w:id="22"/>
-    </w:p>
-    <w:p>
-      <w:pPr>
-        <w:pStyle w:val="Ttulo3"/>
-      </w:pPr>
-      <w:bookmarkStart w:id="23" w:name="_Toc444537708"/>
-      <w:r>
-        <w:t>4.1.n Curso no gratuito n sobre el tipo de tecnología en general</w:t>
-      </w:r>
-      <w:bookmarkEnd w:id="23"/>
-    </w:p>
-    <w:p/>
-    <w:p>
-      <w:pPr>
-        <w:pStyle w:val="Ttulo2"/>
-      </w:pPr>
-      <w:bookmarkStart w:id="24" w:name="_Toc444537709"/>
-      <w:r>
-        <w:lastRenderedPageBreak/>
-        <w:t>4.2 Cursos</w:t>
-      </w:r>
-      <w:r>
-        <w:t xml:space="preserve"> </w:t>
-      </w:r>
-      <w:r>
-        <w:t xml:space="preserve">no gratuitos </w:t>
-      </w:r>
-      <w:r>
-        <w:t xml:space="preserve">sobre </w:t>
+      <w:bookmarkStart w:id="24" w:name="_Toc444537710"/>
+      <w:r>
+        <w:t xml:space="preserve">4.2.1 </w:t>
       </w:r>
       <w:bookmarkEnd w:id="24"/>
-      <w:r>
-        <w:t>Hibernate</w:t>
-      </w:r>
-    </w:p>
-    <w:p>
-      <w:pPr>
-        <w:pStyle w:val="Ttulo3"/>
-      </w:pPr>
-      <w:bookmarkStart w:id="25" w:name="_Toc444537710"/>
-      <w:r>
-        <w:t xml:space="preserve">4.2.1 </w:t>
-      </w:r>
-      <w:bookmarkEnd w:id="25"/>
       <w:r>
         <w:fldChar w:fldCharType="begin"/>
       </w:r>
@@ -4424,11 +4741,11 @@
       <w:pPr>
         <w:pStyle w:val="Ttulo3"/>
       </w:pPr>
-      <w:bookmarkStart w:id="26" w:name="_Toc444537711"/>
+      <w:bookmarkStart w:id="25" w:name="_Toc444537711"/>
       <w:r>
         <w:t xml:space="preserve">4.2.2 </w:t>
       </w:r>
-      <w:bookmarkEnd w:id="26"/>
+      <w:bookmarkEnd w:id="25"/>
       <w:r>
         <w:fldChar w:fldCharType="begin"/>
       </w:r>
@@ -4458,11 +4775,11 @@
       <w:pPr>
         <w:pStyle w:val="Ttulo3"/>
       </w:pPr>
-      <w:bookmarkStart w:id="27" w:name="_Toc444537712"/>
+      <w:bookmarkStart w:id="26" w:name="_Toc444537712"/>
       <w:r>
         <w:t>4.2.</w:t>
       </w:r>
-      <w:bookmarkEnd w:id="27"/>
+      <w:bookmarkEnd w:id="26"/>
       <w:r>
         <w:t xml:space="preserve">3 </w:t>
       </w:r>
@@ -4490,11 +4807,14 @@
       </w:hyperlink>
     </w:p>
     <w:p/>
+    <w:p/>
+    <w:p/>
+    <w:p/>
     <w:p>
       <w:pPr>
         <w:pStyle w:val="Ttulo2"/>
       </w:pPr>
-      <w:bookmarkStart w:id="28" w:name="_Toc444537713"/>
+      <w:bookmarkStart w:id="27" w:name="_Toc444537713"/>
       <w:r>
         <w:t>4.3 Cursos</w:t>
       </w:r>
@@ -4507,227 +4827,121 @@
       <w:r>
         <w:t xml:space="preserve">sobre </w:t>
       </w:r>
+      <w:bookmarkEnd w:id="27"/>
+      <w:r>
+        <w:t>Entity Framework</w:t>
+      </w:r>
+    </w:p>
+    <w:p/>
+    <w:p/>
+    <w:p/>
+    <w:p>
+      <w:bookmarkStart w:id="28" w:name="_GoBack"/>
       <w:bookmarkEnd w:id="28"/>
-      <w:r>
-        <w:t>Entity Framework</w:t>
-      </w:r>
+    </w:p>
+    <w:p>
+      <w:pPr>
+        <w:pStyle w:val="Ttulo1"/>
+      </w:pPr>
+      <w:bookmarkStart w:id="29" w:name="_Toc444537717"/>
+      <w:r>
+        <w:t xml:space="preserve">5. </w:t>
+      </w:r>
+      <w:r>
+        <w:t>Fuentes de información</w:t>
+      </w:r>
+      <w:r>
+        <w:t xml:space="preserve"> (cursos gratuitos)</w:t>
+      </w:r>
+      <w:bookmarkEnd w:id="29"/>
+    </w:p>
+    <w:p>
+      <w:pPr>
+        <w:pStyle w:val="Ttulo2"/>
+      </w:pPr>
+      <w:bookmarkStart w:id="30" w:name="_Toc444537718"/>
+      <w:r>
+        <w:t>5</w:t>
+      </w:r>
+      <w:r>
+        <w:t xml:space="preserve">.1 </w:t>
+      </w:r>
+      <w:r>
+        <w:t xml:space="preserve">Cursos gratuitos </w:t>
+      </w:r>
+      <w:r>
+        <w:t>sobre el tipo de tecnología</w:t>
+      </w:r>
+      <w:r>
+        <w:t xml:space="preserve"> en general</w:t>
+      </w:r>
+      <w:bookmarkEnd w:id="30"/>
     </w:p>
     <w:p>
       <w:pPr>
         <w:pStyle w:val="Ttulo3"/>
       </w:pPr>
-      <w:bookmarkStart w:id="29" w:name="_Toc444537714"/>
-      <w:r>
-        <w:t xml:space="preserve">4.3.1 </w:t>
-      </w:r>
-      <w:bookmarkEnd w:id="29"/>
-      <w:r>
-        <w:fldChar w:fldCharType="begin"/>
-      </w:r>
-      <w:r>
-        <w:instrText xml:space="preserve"> HYPERLINK "</w:instrText>
-      </w:r>
-      <w:r>
-        <w:instrText>http://www.educacionit.com/curso-de-linq</w:instrText>
-      </w:r>
-      <w:r>
-        <w:instrText xml:space="preserve">" </w:instrText>
-      </w:r>
-      <w:r>
-        <w:fldChar w:fldCharType="separate"/>
-      </w:r>
-      <w:r>
-        <w:rPr>
-          <w:rStyle w:val="Hipervnculo"/>
-        </w:rPr>
-        <w:t>http://www.educacionit.com/curso-de-linq</w:t>
-      </w:r>
-      <w:r>
-        <w:fldChar w:fldCharType="end"/>
+      <w:bookmarkStart w:id="31" w:name="_Toc444537719"/>
+      <w:r>
+        <w:t>5.1.1 Curso gratuito 1 sobre el tipo de tecnología en general</w:t>
+      </w:r>
+      <w:bookmarkEnd w:id="31"/>
+    </w:p>
+    <w:p>
+      <w:pPr>
+        <w:pStyle w:val="Ttulo3"/>
+      </w:pPr>
+      <w:bookmarkStart w:id="32" w:name="_Toc444537720"/>
+      <w:r>
+        <w:t>5.1.2 Curso gratuito 2 sobre el tipo de tecnología en general</w:t>
+      </w:r>
+      <w:bookmarkEnd w:id="32"/>
+    </w:p>
+    <w:p>
+      <w:pPr>
+        <w:pStyle w:val="Ttulo3"/>
+      </w:pPr>
+      <w:bookmarkStart w:id="33" w:name="_Toc444537721"/>
+      <w:r>
+        <w:t>5.1.n Curso gratuito n sobre el tipo de tecnología en general</w:t>
+      </w:r>
+      <w:bookmarkEnd w:id="33"/>
+    </w:p>
+    <w:p/>
+    <w:p>
+      <w:pPr>
+        <w:pStyle w:val="Ttulo2"/>
+      </w:pPr>
+      <w:bookmarkStart w:id="34" w:name="_Toc444537722"/>
+      <w:r>
+        <w:t>5.2 Cursos</w:t>
       </w:r>
       <w:r>
         <w:t xml:space="preserve"> </w:t>
       </w:r>
+      <w:r>
+        <w:t xml:space="preserve">gratuitos </w:t>
+      </w:r>
+      <w:r>
+        <w:t>sobre la tecnología</w:t>
+      </w:r>
+      <w:r>
+        <w:t xml:space="preserve"> </w:t>
+      </w:r>
+      <w:bookmarkEnd w:id="34"/>
+      <w:r>
+        <w:t>Hibernate</w:t>
+      </w:r>
     </w:p>
     <w:p>
       <w:pPr>
         <w:pStyle w:val="Ttulo3"/>
       </w:pPr>
-      <w:bookmarkStart w:id="30" w:name="_Toc444537715"/>
-      <w:r>
-        <w:t>4.3.2</w:t>
-      </w:r>
-      <w:bookmarkEnd w:id="30"/>
-      <w:r>
-        <w:fldChar w:fldCharType="begin"/>
-      </w:r>
-      <w:r>
-        <w:instrText xml:space="preserve"> HYPERLINK "</w:instrText>
-      </w:r>
-      <w:r>
-        <w:instrText>http://www.campusmvp.es/catalogo/Product-Desarrollo-Web-con-ASP.NET-MVC-5_92.aspx</w:instrText>
-      </w:r>
-      <w:r>
-        <w:instrText xml:space="preserve">" </w:instrText>
-      </w:r>
-      <w:r>
-        <w:fldChar w:fldCharType="separate"/>
-      </w:r>
-      <w:r>
-        <w:rPr>
-          <w:rStyle w:val="Hipervnculo"/>
-        </w:rPr>
-        <w:t>http://www.campusmvp.es/catalogo/Product-Desarrollo-Web-con-ASP.NET-MVC-5_92.aspx</w:t>
-      </w:r>
-      <w:r>
-        <w:fldChar w:fldCharType="end"/>
-      </w:r>
-      <w:r>
-        <w:t xml:space="preserve"> </w:t>
-      </w:r>
-    </w:p>
-    <w:p>
-      <w:pPr>
-        <w:pStyle w:val="Ttulo3"/>
-      </w:pPr>
-      <w:bookmarkStart w:id="31" w:name="_Toc444537716"/>
-      <w:r>
-        <w:t>4.3.</w:t>
-      </w:r>
-      <w:bookmarkEnd w:id="31"/>
-      <w:r>
-        <w:t xml:space="preserve">3 </w:t>
-      </w:r>
-      <w:hyperlink r:id="rId14" w:history="1">
-        <w:r>
-          <w:rPr>
-            <w:rStyle w:val="Hipervnculo"/>
-          </w:rPr>
-          <w:t>http://www.intertech.com/Courses/Course.aspx?courseId=99636</w:t>
-        </w:r>
-      </w:hyperlink>
-      <w:r>
-        <w:t xml:space="preserve"> </w:t>
-      </w:r>
-    </w:p>
-    <w:p>
-      <w:r>
-        <w:t xml:space="preserve">4.3.4 </w:t>
-      </w:r>
-      <w:hyperlink r:id="rId15" w:history="1">
-        <w:r>
-          <w:rPr>
-            <w:rStyle w:val="Hipervnculo"/>
-          </w:rPr>
-          <w:t>https://www.learningtree.com/courses/4646/entity-framework-ef-code-first/</w:t>
-        </w:r>
-      </w:hyperlink>
-    </w:p>
-    <w:p/>
-    <w:p>
-      <w:pPr>
-        <w:pStyle w:val="Ttulo1"/>
-      </w:pPr>
-      <w:bookmarkStart w:id="32" w:name="_Toc444537717"/>
-      <w:r>
-        <w:t xml:space="preserve">5. </w:t>
-      </w:r>
-      <w:r>
-        <w:t>Fuentes de información</w:t>
-      </w:r>
-      <w:r>
-        <w:t xml:space="preserve"> (cursos gratuitos)</w:t>
-      </w:r>
-      <w:bookmarkEnd w:id="32"/>
-    </w:p>
-    <w:p>
-      <w:pPr>
-        <w:pStyle w:val="Ttulo2"/>
-      </w:pPr>
-      <w:bookmarkStart w:id="33" w:name="_Toc444537718"/>
-      <w:r>
-        <w:t>5</w:t>
-      </w:r>
-      <w:r>
-        <w:t xml:space="preserve">.1 </w:t>
-      </w:r>
-      <w:r>
-        <w:t xml:space="preserve">Cursos gratuitos </w:t>
-      </w:r>
-      <w:r>
-        <w:t>sobre el tipo de tecnología</w:t>
-      </w:r>
-      <w:r>
-        <w:t xml:space="preserve"> en general</w:t>
-      </w:r>
-      <w:bookmarkEnd w:id="33"/>
-    </w:p>
-    <w:p>
-      <w:pPr>
-        <w:pStyle w:val="Ttulo3"/>
-      </w:pPr>
-      <w:bookmarkStart w:id="34" w:name="_Toc444537719"/>
-      <w:r>
-        <w:t>5.1.1 Curso gratuito 1 sobre el tipo de tecnología en general</w:t>
-      </w:r>
-      <w:bookmarkEnd w:id="34"/>
-    </w:p>
-    <w:p>
-      <w:pPr>
-        <w:pStyle w:val="Ttulo3"/>
-      </w:pPr>
-      <w:bookmarkStart w:id="35" w:name="_Toc444537720"/>
-      <w:r>
-        <w:t>5.1.2 Curso gratuito 2 sobre el tipo de tecnología en general</w:t>
+      <w:bookmarkStart w:id="35" w:name="_Toc444537723"/>
+      <w:r>
+        <w:t xml:space="preserve">5.2.1 </w:t>
       </w:r>
       <w:bookmarkEnd w:id="35"/>
-    </w:p>
-    <w:p>
-      <w:pPr>
-        <w:pStyle w:val="Ttulo3"/>
-      </w:pPr>
-      <w:bookmarkStart w:id="36" w:name="_Toc444537721"/>
-      <w:r>
-        <w:t>5.1.n Curso gratuito n sobre el tipo de tecnología en general</w:t>
-      </w:r>
-      <w:bookmarkEnd w:id="36"/>
-    </w:p>
-    <w:p/>
-    <w:p>
-      <w:pPr>
-        <w:pStyle w:val="Ttulo2"/>
-      </w:pPr>
-      <w:bookmarkStart w:id="37" w:name="_Toc444537722"/>
-      <w:r>
-        <w:lastRenderedPageBreak/>
-        <w:t>5.2 Cursos</w:t>
-      </w:r>
-      <w:r>
-        <w:t xml:space="preserve"> </w:t>
-      </w:r>
-      <w:r>
-        <w:t xml:space="preserve">gratuitos </w:t>
-      </w:r>
-      <w:r>
-        <w:t>sobre la tecnología</w:t>
-      </w:r>
-      <w:r>
-        <w:t xml:space="preserve"> </w:t>
-      </w:r>
-      <w:bookmarkEnd w:id="37"/>
-      <w:r>
-        <w:t>Hibernate</w:t>
-      </w:r>
-    </w:p>
-    <w:p>
-      <w:pPr>
-        <w:pStyle w:val="Ttulo3"/>
-      </w:pPr>
-      <w:bookmarkStart w:id="38" w:name="_Toc444537723"/>
-      <w:r>
-        <w:t xml:space="preserve">5.2.1 </w:t>
-      </w:r>
-      <w:bookmarkEnd w:id="38"/>
       <w:r>
         <w:fldChar w:fldCharType="begin"/>
       </w:r>
@@ -4760,11 +4974,11 @@
       <w:pPr>
         <w:pStyle w:val="Ttulo3"/>
       </w:pPr>
-      <w:bookmarkStart w:id="39" w:name="_Toc444537724"/>
+      <w:bookmarkStart w:id="36" w:name="_Toc444537724"/>
       <w:r>
         <w:t xml:space="preserve">5.2.2 </w:t>
       </w:r>
-      <w:bookmarkEnd w:id="39"/>
+      <w:bookmarkEnd w:id="36"/>
       <w:r>
         <w:fldChar w:fldCharType="begin"/>
       </w:r>
@@ -4797,11 +5011,11 @@
       <w:pPr>
         <w:pStyle w:val="Ttulo3"/>
       </w:pPr>
-      <w:bookmarkStart w:id="40" w:name="_Toc444537725"/>
+      <w:bookmarkStart w:id="37" w:name="_Toc444537725"/>
       <w:r>
         <w:t>5.2.n Curso gratuito n sobre la tecnología especifica A</w:t>
       </w:r>
-      <w:bookmarkEnd w:id="40"/>
+      <w:bookmarkEnd w:id="37"/>
     </w:p>
     <w:p>
       <w:pPr>
@@ -4812,7 +5026,7 @@
       <w:pPr>
         <w:pStyle w:val="Ttulo2"/>
       </w:pPr>
-      <w:bookmarkStart w:id="41" w:name="_Toc444537726"/>
+      <w:bookmarkStart w:id="38" w:name="_Toc444537726"/>
       <w:r>
         <w:t>5.3 Cursos</w:t>
       </w:r>
@@ -4825,109 +5039,31 @@
       <w:r>
         <w:t xml:space="preserve">sobre </w:t>
       </w:r>
-      <w:bookmarkEnd w:id="41"/>
+      <w:bookmarkEnd w:id="38"/>
       <w:r>
         <w:t>Entity Framework</w:t>
       </w:r>
     </w:p>
-    <w:p>
-      <w:pPr>
-        <w:pStyle w:val="Ttulo3"/>
-      </w:pPr>
-      <w:bookmarkStart w:id="42" w:name="_Toc444537728"/>
-      <w:r>
-        <w:t>5.3.1</w:t>
-      </w:r>
-      <w:r>
-        <w:t xml:space="preserve"> </w:t>
-      </w:r>
-      <w:bookmarkEnd w:id="42"/>
-      <w:r>
-        <w:fldChar w:fldCharType="begin"/>
-      </w:r>
-      <w:r>
-        <w:instrText xml:space="preserve"> HYPERLINK "</w:instrText>
-      </w:r>
-      <w:r>
-        <w:instrText>https://mva.microsoft.com/en-us/training-courses/implementing-entity-framework-with-mvc-8931?l=e2H2lDC3_8304984382</w:instrText>
-      </w:r>
-      <w:r>
-        <w:instrText xml:space="preserve">" </w:instrText>
-      </w:r>
-      <w:r>
-        <w:fldChar w:fldCharType="separate"/>
-      </w:r>
-      <w:r>
-        <w:rPr>
-          <w:rStyle w:val="Hipervnculo"/>
-        </w:rPr>
-        <w:t>https://mva.microsoft.com/en-us/training-courses/implementing-entity-framework-with-mvc-8931?l=e2H2lDC3_8304984382</w:t>
-      </w:r>
-      <w:r>
-        <w:fldChar w:fldCharType="end"/>
-      </w:r>
-      <w:r>
-        <w:t xml:space="preserve"> </w:t>
-      </w:r>
-    </w:p>
-    <w:p>
-      <w:pPr>
-        <w:pStyle w:val="Ttulo3"/>
-      </w:pPr>
-      <w:bookmarkStart w:id="43" w:name="_Toc444537729"/>
-      <w:r>
-        <w:t>5.3.2</w:t>
-      </w:r>
-      <w:r>
-        <w:t xml:space="preserve"> </w:t>
-      </w:r>
-      <w:bookmarkEnd w:id="43"/>
-      <w:r>
-        <w:fldChar w:fldCharType="begin"/>
-      </w:r>
-      <w:r>
-        <w:instrText xml:space="preserve"> HYPERLINK "</w:instrText>
-      </w:r>
-      <w:r>
-        <w:instrText>https://www.canvas.net/browse/canvasnet/courses/web-development</w:instrText>
-      </w:r>
-      <w:r>
-        <w:instrText xml:space="preserve">" </w:instrText>
-      </w:r>
-      <w:r>
-        <w:fldChar w:fldCharType="separate"/>
-      </w:r>
-      <w:r>
-        <w:rPr>
-          <w:rStyle w:val="Hipervnculo"/>
-        </w:rPr>
-        <w:t>https://www.canvas.net/browse/canvasnet/courses/web-development</w:t>
-      </w:r>
-      <w:r>
-        <w:fldChar w:fldCharType="end"/>
-      </w:r>
-      <w:r>
-        <w:t xml:space="preserve"> </w:t>
-      </w:r>
-    </w:p>
     <w:p/>
+    <w:p/>
     <w:p>
       <w:pPr>
         <w:pStyle w:val="Ttulo1"/>
       </w:pPr>
-      <w:bookmarkStart w:id="44" w:name="_Toc444537730"/>
+      <w:bookmarkStart w:id="39" w:name="_Toc444537730"/>
       <w:r>
         <w:t>6. Ayudas para estudiar las tecnologías</w:t>
       </w:r>
-      <w:bookmarkEnd w:id="44"/>
+      <w:bookmarkEnd w:id="39"/>
     </w:p>
     <w:p>
       <w:r>
         <w:t>Ayuda para estudiar Hibernate:</w:t>
       </w:r>
     </w:p>
-    <w:p>
-      <w:hyperlink r:id="rId16" w:history="1">
+    <w:p/>
+    <w:p>
+      <w:hyperlink r:id="rId14" w:history="1">
         <w:r>
           <w:rPr>
             <w:rStyle w:val="Hipervnculo"/>
@@ -4940,7 +5076,7 @@
       </w:r>
     </w:p>
     <w:p>
-      <w:hyperlink r:id="rId17" w:history="1">
+      <w:hyperlink r:id="rId15" w:history="1">
         <w:r>
           <w:rPr>
             <w:rStyle w:val="Hipervnculo"/>
@@ -4952,17 +5088,68 @@
         <w:tab/>
       </w:r>
     </w:p>
-    <w:p>
-      <w:hyperlink r:id="rId18" w:anchor="tutorial-associations-mappinguser" w:history="1">
-        <w:r>
-          <w:rPr>
-            <w:rStyle w:val="Hipervnculo"/>
-          </w:rPr>
-          <w:t>http://www.davidmarco.es/hibernate#tutorial-associations-mappinguser</w:t>
-        </w:r>
-      </w:hyperlink>
-      <w:r>
-        <w:tab/>
+    <w:p/>
+    <w:p>
+      <w:r>
+        <w:t>Ayudas para estuiar Entity Framework:</w:t>
+      </w:r>
+    </w:p>
+    <w:p>
+      <w:pPr>
+        <w:pStyle w:val="Ttulo1"/>
+      </w:pPr>
+      <w:bookmarkStart w:id="40" w:name="_Toc444537731"/>
+      <w:r>
+        <w:t>7. Recursos para implementar las tecnologías</w:t>
+      </w:r>
+      <w:bookmarkEnd w:id="40"/>
+    </w:p>
+    <w:p>
+      <w:pPr>
+        <w:pStyle w:val="Ttulo2"/>
+      </w:pPr>
+      <w:bookmarkStart w:id="41" w:name="_Toc444537732"/>
+      <w:r>
+        <w:t xml:space="preserve">7.1 Recursos </w:t>
+      </w:r>
+      <w:r>
+        <w:t>para implementar la tecnología A</w:t>
+      </w:r>
+      <w:bookmarkEnd w:id="41"/>
+    </w:p>
+    <w:p>
+      <w:pPr>
+        <w:pStyle w:val="Ttulo3"/>
+      </w:pPr>
+      <w:bookmarkStart w:id="42" w:name="_Toc444537733"/>
+      <w:r>
+        <w:t>7.1.1 Recursos no gratuitos para implementar la tecnología A</w:t>
+      </w:r>
+      <w:bookmarkEnd w:id="42"/>
+    </w:p>
+    <w:p>
+      <w:pPr>
+        <w:pStyle w:val="Ttulo3"/>
+      </w:pPr>
+      <w:bookmarkStart w:id="43" w:name="_Toc444537734"/>
+      <w:r>
+        <w:t>7.1.1 Recursos no gratuitos para implementar la tecnología A</w:t>
+      </w:r>
+      <w:bookmarkEnd w:id="43"/>
+    </w:p>
+    <w:p/>
+    <w:p>
+      <w:pPr>
+        <w:pStyle w:val="Ttulo2"/>
+      </w:pPr>
+      <w:bookmarkStart w:id="44" w:name="_Toc444537735"/>
+      <w:r>
+        <w:lastRenderedPageBreak/>
+        <w:t xml:space="preserve">7.2 Recursos para implementar </w:t>
+      </w:r>
+      <w:bookmarkEnd w:id="44"/>
+      <w:r>
+        <w:t>Entity Framework</w:t>
       </w:r>
     </w:p>
     <w:p/>
@@ -4971,141 +5158,11 @@
       <w:pPr>
         <w:pStyle w:val="Ttulo1"/>
       </w:pPr>
-      <w:bookmarkStart w:id="45" w:name="_Toc444537731"/>
-      <w:r>
-        <w:t>7. Recursos para implementar las tecnologías</w:t>
+      <w:bookmarkStart w:id="45" w:name="_Toc444537738"/>
+      <w:r>
+        <w:t>8. Conclusiones</w:t>
       </w:r>
       <w:bookmarkEnd w:id="45"/>
-    </w:p>
-    <w:p>
-      <w:pPr>
-        <w:pStyle w:val="Ttulo2"/>
-      </w:pPr>
-      <w:bookmarkStart w:id="46" w:name="_Toc444537732"/>
-      <w:r>
-        <w:t xml:space="preserve">7.1 Recursos </w:t>
-      </w:r>
-      <w:r>
-        <w:t>para implementar la tecnología A</w:t>
-      </w:r>
-      <w:bookmarkEnd w:id="46"/>
-    </w:p>
-    <w:p>
-      <w:pPr>
-        <w:pStyle w:val="Ttulo3"/>
-      </w:pPr>
-      <w:bookmarkStart w:id="47" w:name="_Toc444537733"/>
-      <w:r>
-        <w:t>7.1.1 Recursos no gratuitos para implementar la tecnología A</w:t>
-      </w:r>
-      <w:bookmarkEnd w:id="47"/>
-    </w:p>
-    <w:p>
-      <w:pPr>
-        <w:pStyle w:val="Ttulo3"/>
-      </w:pPr>
-      <w:bookmarkStart w:id="48" w:name="_Toc444537734"/>
-      <w:r>
-        <w:t>7.1.1 Recursos no gratuitos para implementar la tecnología A</w:t>
-      </w:r>
-      <w:bookmarkEnd w:id="48"/>
-    </w:p>
-    <w:p/>
-    <w:p>
-      <w:pPr>
-        <w:pStyle w:val="Ttulo2"/>
-      </w:pPr>
-      <w:bookmarkStart w:id="49" w:name="_Toc444537735"/>
-      <w:r>
-        <w:t xml:space="preserve">7.2 Recursos para implementar </w:t>
-      </w:r>
-      <w:bookmarkEnd w:id="49"/>
-      <w:r>
-        <w:t>Entity Framework</w:t>
-      </w:r>
-    </w:p>
-    <w:p>
-      <w:pPr>
-        <w:pStyle w:val="Ttulo3"/>
-      </w:pPr>
-      <w:bookmarkStart w:id="50" w:name="_Toc444537736"/>
-      <w:r>
-        <w:t xml:space="preserve">7.2.1 </w:t>
-      </w:r>
-      <w:bookmarkStart w:id="51" w:name="_Toc444537737"/>
-      <w:bookmarkEnd w:id="50"/>
-      <w:r>
-        <w:fldChar w:fldCharType="begin"/>
-      </w:r>
-      <w:r>
-        <w:instrText xml:space="preserve"> HYPERLINK "</w:instrText>
-      </w:r>
-      <w:r>
-        <w:instrText>http://www.gibraltarsoftware.com/vistadb/overview</w:instrText>
-      </w:r>
-      <w:r>
-        <w:instrText xml:space="preserve">" </w:instrText>
-      </w:r>
-      <w:r>
-        <w:fldChar w:fldCharType="separate"/>
-      </w:r>
-      <w:r>
-        <w:rPr>
-          <w:rStyle w:val="Hipervnculo"/>
-        </w:rPr>
-        <w:t>http://www.gibraltarsoftware.com/vistadb/overview</w:t>
-      </w:r>
-      <w:r>
-        <w:fldChar w:fldCharType="end"/>
-      </w:r>
-    </w:p>
-    <w:p>
-      <w:pPr>
-        <w:pStyle w:val="Ttulo3"/>
-      </w:pPr>
-      <w:r>
-        <w:t xml:space="preserve">7.2.1 </w:t>
-      </w:r>
-      <w:bookmarkEnd w:id="51"/>
-      <w:r>
-        <w:fldChar w:fldCharType="begin"/>
-      </w:r>
-      <w:r>
-        <w:instrText xml:space="preserve"> HYPERLINK "</w:instrText>
-      </w:r>
-      <w:r>
-        <w:instrText>https://www.visualstudio.com/</w:instrText>
-      </w:r>
-      <w:r>
-        <w:instrText xml:space="preserve">" </w:instrText>
-      </w:r>
-      <w:r>
-        <w:fldChar w:fldCharType="separate"/>
-      </w:r>
-      <w:r>
-        <w:rPr>
-          <w:rStyle w:val="Hipervnculo"/>
-        </w:rPr>
-        <w:t>https://www.visualstudio.com/</w:t>
-      </w:r>
-      <w:r>
-        <w:fldChar w:fldCharType="end"/>
-      </w:r>
-      <w:r>
-        <w:t xml:space="preserve"> </w:t>
-      </w:r>
-    </w:p>
-    <w:p/>
-    <w:p/>
-    <w:p>
-      <w:pPr>
-        <w:pStyle w:val="Ttulo1"/>
-      </w:pPr>
-      <w:bookmarkStart w:id="52" w:name="_Toc444537738"/>
-      <w:r>
-        <w:t>8. Conclusiones</w:t>
-      </w:r>
-      <w:bookmarkEnd w:id="52"/>
     </w:p>
     <w:p/>
     <w:p/>
@@ -5115,7 +5172,7 @@
     <w:p/>
     <w:p/>
     <w:sectPr>
-      <w:footerReference w:type="default" r:id="rId19"/>
+      <w:footerReference w:type="default" r:id="rId16"/>
       <w:pgSz w:w="11906" w:h="16838"/>
       <w:pgMar w:top="1417" w:right="1701" w:bottom="1417" w:left="1701" w:header="708" w:footer="708" w:gutter="0"/>
       <w:cols w:space="708"/>
@@ -5180,7 +5237,7 @@
           <w:rPr>
             <w:noProof/>
           </w:rPr>
-          <w:t>1</w:t>
+          <w:t>6</w:t>
         </w:r>
         <w:r>
           <w:fldChar w:fldCharType="end"/>
@@ -6343,6 +6400,25 @@
       <w:u w:val="single"/>
     </w:rPr>
   </w:style>
+  <w:style w:type="table" w:styleId="Tablaconcuadrcula">
+    <w:name w:val="Table Grid"/>
+    <w:basedOn w:val="Tablanormal"/>
+    <w:uiPriority w:val="39"/>
+    <w:rsid w:val="0078759F"/>
+    <w:pPr>
+      <w:spacing w:after="0" w:line="240" w:lineRule="auto"/>
+    </w:pPr>
+    <w:tblPr>
+      <w:tblBorders>
+        <w:top w:val="single" w:sz="4" w:space="0" w:color="auto"/>
+        <w:left w:val="single" w:sz="4" w:space="0" w:color="auto"/>
+        <w:bottom w:val="single" w:sz="4" w:space="0" w:color="auto"/>
+        <w:right w:val="single" w:sz="4" w:space="0" w:color="auto"/>
+        <w:insideH w:val="single" w:sz="4" w:space="0" w:color="auto"/>
+        <w:insideV w:val="single" w:sz="4" w:space="0" w:color="auto"/>
+      </w:tblBorders>
+    </w:tblPr>
+  </w:style>
 </w:styles>
 </file>
 
@@ -6612,7 +6688,7 @@
 </file>
 
 <file path=customXml/itemProps1.xml><?xml version="1.0" encoding="utf-8"?>
-<ds:datastoreItem xmlns:ds="http://schemas.openxmlformats.org/officeDocument/2006/customXml" ds:itemID="{B9542F46-343C-4D25-84A3-E208D7B1211A}">
+<ds:datastoreItem xmlns:ds="http://schemas.openxmlformats.org/officeDocument/2006/customXml" ds:itemID="{55C74E4F-4D1E-4685-827E-A2E08EFCB044}">
   <ds:schemaRefs>
     <ds:schemaRef ds:uri="http://schemas.openxmlformats.org/officeDocument/2006/bibliography"/>
   </ds:schemaRefs>

</xml_diff>

<commit_message>
Clasificados los cursos no gratuitos de E.F
</commit_message>
<xml_diff>
--- a/TG1_JaviDiaz.docx
+++ b/TG1_JaviDiaz.docx
@@ -4816,6 +4816,7 @@
       </w:pPr>
       <w:bookmarkStart w:id="27" w:name="_Toc444537713"/>
       <w:r>
+        <w:lastRenderedPageBreak/>
         <w:t>4.3 Cursos</w:t>
       </w:r>
       <w:r>
@@ -4830,20 +4831,452 @@
       <w:bookmarkEnd w:id="27"/>
       <w:r>
         <w:t>Entity Framework</w:t>
+      </w:r>
+    </w:p>
+    <w:p>
+      <w:pPr>
+        <w:pStyle w:val="Ttulo3"/>
+      </w:pPr>
+      <w:bookmarkStart w:id="28" w:name="_Toc444537714"/>
+      <w:r>
+        <w:t xml:space="preserve">4.3.1 </w:t>
+      </w:r>
+      <w:bookmarkEnd w:id="28"/>
+      <w:r>
+        <w:fldChar w:fldCharType="begin"/>
+      </w:r>
+      <w:r>
+        <w:instrText xml:space="preserve"> HYPERLINK "</w:instrText>
+      </w:r>
+      <w:r>
+        <w:instrText>http://www.educacionit.com/curso-de-linq</w:instrText>
+      </w:r>
+      <w:r>
+        <w:instrText xml:space="preserve">" </w:instrText>
+      </w:r>
+      <w:r>
+        <w:fldChar w:fldCharType="separate"/>
+      </w:r>
+      <w:r>
+        <w:rPr>
+          <w:rStyle w:val="Hipervnculo"/>
+        </w:rPr>
+        <w:t>http://www.educacionit.com/curso-de-linq</w:t>
+      </w:r>
+      <w:r>
+        <w:fldChar w:fldCharType="end"/>
+      </w:r>
+      <w:r>
+        <w:t xml:space="preserve"> </w:t>
+      </w:r>
+    </w:p>
+    <w:p>
+      <w:r>
+        <w:t>Curso de Entity Framework impartido de forma online. Posee un plan de estudios completo y bien estructurado. La duración es de 15 horas y el coste total es de 1320 $.</w:t>
+      </w:r>
+    </w:p>
+    <w:p>
+      <w:r>
+        <w:t>Posee certificación.</w:t>
+      </w:r>
+    </w:p>
+    <w:p/>
+    <w:tbl>
+      <w:tblPr>
+        <w:tblStyle w:val="Tablaconcuadrcula"/>
+        <w:tblpPr w:leftFromText="141" w:rightFromText="141" w:vertAnchor="text" w:horzAnchor="margin" w:tblpY="166"/>
+        <w:tblW w:w="0" w:type="auto"/>
+        <w:tblLook w:val="04A0" w:firstRow="1" w:lastRow="0" w:firstColumn="1" w:lastColumn="0" w:noHBand="0" w:noVBand="1"/>
+      </w:tblPr>
+      <w:tblGrid>
+        <w:gridCol w:w="4247"/>
+        <w:gridCol w:w="4247"/>
+      </w:tblGrid>
+      <w:tr>
+        <w:tc>
+          <w:tcPr>
+            <w:tcW w:w="4247" w:type="dxa"/>
+          </w:tcPr>
+          <w:p>
+            <w:r>
+              <w:t>Fuente de informacion Secundaria</w:t>
+            </w:r>
+          </w:p>
+        </w:tc>
+        <w:tc>
+          <w:tcPr>
+            <w:tcW w:w="4247" w:type="dxa"/>
+          </w:tcPr>
+          <w:p>
+            <w:r>
+              <w:t>Es un curso  elaborado a partir de documentos oficales</w:t>
+            </w:r>
+          </w:p>
+        </w:tc>
+      </w:tr>
+      <w:tr>
+        <w:tc>
+          <w:tcPr>
+            <w:tcW w:w="4247" w:type="dxa"/>
+          </w:tcPr>
+          <w:p>
+            <w:r>
+              <w:t xml:space="preserve">Fuente de información formal </w:t>
+            </w:r>
+          </w:p>
+        </w:tc>
+        <w:tc>
+          <w:tcPr>
+            <w:tcW w:w="4247" w:type="dxa"/>
+          </w:tcPr>
+          <w:p>
+            <w:r>
+              <w:t>Firmado y supervisado puede ser explotado fácilmente.</w:t>
+            </w:r>
+          </w:p>
+        </w:tc>
+      </w:tr>
+      <w:tr>
+        <w:tc>
+          <w:tcPr>
+            <w:tcW w:w="4247" w:type="dxa"/>
+          </w:tcPr>
+          <w:p>
+            <w:r>
+              <w:t xml:space="preserve">Fuente de información visible </w:t>
+            </w:r>
+          </w:p>
+        </w:tc>
+        <w:tc>
+          <w:tcPr>
+            <w:tcW w:w="4247" w:type="dxa"/>
+          </w:tcPr>
+          <w:p>
+            <w:r>
+              <w:t xml:space="preserve">Esta indexado </w:t>
+            </w:r>
+          </w:p>
+        </w:tc>
+      </w:tr>
+      <w:tr>
+        <w:tc>
+          <w:tcPr>
+            <w:tcW w:w="4247" w:type="dxa"/>
+          </w:tcPr>
+          <w:p>
+            <w:r>
+              <w:t xml:space="preserve">Fuente de información estructurada </w:t>
+            </w:r>
+          </w:p>
+        </w:tc>
+        <w:tc>
+          <w:tcPr>
+            <w:tcW w:w="4247" w:type="dxa"/>
+          </w:tcPr>
+          <w:p>
+            <w:r>
+              <w:t>Esta bibliográficamente bien organizado</w:t>
+            </w:r>
+          </w:p>
+        </w:tc>
+      </w:tr>
+    </w:tbl>
+    <w:p/>
+    <w:p/>
+    <w:p>
+      <w:pPr>
+        <w:pStyle w:val="Ttulo3"/>
+      </w:pPr>
+      <w:bookmarkStart w:id="29" w:name="_Toc444537715"/>
+      <w:r>
+        <w:t>4.3.2</w:t>
+      </w:r>
+      <w:bookmarkEnd w:id="29"/>
+      <w:r>
+        <w:fldChar w:fldCharType="begin"/>
+      </w:r>
+      <w:r>
+        <w:instrText xml:space="preserve"> HYPERLINK "</w:instrText>
+      </w:r>
+      <w:r>
+        <w:instrText>http://www.campusmvp.es/catalogo/Product-Desarrollo-Web-con-ASP.NET-MVC-5_92.aspx</w:instrText>
+      </w:r>
+      <w:r>
+        <w:instrText xml:space="preserve">" </w:instrText>
+      </w:r>
+      <w:r>
+        <w:fldChar w:fldCharType="separate"/>
+      </w:r>
+      <w:r>
+        <w:rPr>
+          <w:rStyle w:val="Hipervnculo"/>
+        </w:rPr>
+        <w:t>http://www.campusmvp.es/catalogo/Product-Desarrollo-Web-con-ASP.NET-MVC-5_92.aspx</w:t>
+      </w:r>
+      <w:r>
+        <w:fldChar w:fldCharType="end"/>
+      </w:r>
+      <w:r>
+        <w:t xml:space="preserve"> </w:t>
+      </w:r>
+    </w:p>
+    <w:p>
+      <w:r>
+        <w:t>Curso de Entity Framework impartido de forma online. Posee un plan de estudios completo y bien estructurado con material descargable. La duración es de 80 horas y el coste total es de 495€.</w:t>
+      </w:r>
+    </w:p>
+    <w:p>
+      <w:r>
+        <w:t>Posee certificación una vez superado la evaluación.</w:t>
+      </w:r>
+    </w:p>
+    <w:p/>
+    <w:p/>
+    <w:tbl>
+      <w:tblPr>
+        <w:tblStyle w:val="Tablaconcuadrcula"/>
+        <w:tblpPr w:leftFromText="141" w:rightFromText="141" w:vertAnchor="text" w:horzAnchor="margin" w:tblpY="166"/>
+        <w:tblW w:w="0" w:type="auto"/>
+        <w:tblLook w:val="04A0" w:firstRow="1" w:lastRow="0" w:firstColumn="1" w:lastColumn="0" w:noHBand="0" w:noVBand="1"/>
+      </w:tblPr>
+      <w:tblGrid>
+        <w:gridCol w:w="4247"/>
+        <w:gridCol w:w="4247"/>
+      </w:tblGrid>
+      <w:tr>
+        <w:tc>
+          <w:tcPr>
+            <w:tcW w:w="4247" w:type="dxa"/>
+          </w:tcPr>
+          <w:p>
+            <w:r>
+              <w:t>Fuente de informacion Secundaria</w:t>
+            </w:r>
+          </w:p>
+        </w:tc>
+        <w:tc>
+          <w:tcPr>
+            <w:tcW w:w="4247" w:type="dxa"/>
+          </w:tcPr>
+          <w:p>
+            <w:r>
+              <w:t>Es un curso  elaborado a partir de documentos oficales</w:t>
+            </w:r>
+          </w:p>
+        </w:tc>
+      </w:tr>
+      <w:tr>
+        <w:tc>
+          <w:tcPr>
+            <w:tcW w:w="4247" w:type="dxa"/>
+          </w:tcPr>
+          <w:p>
+            <w:r>
+              <w:t xml:space="preserve">Fuente de información formal </w:t>
+            </w:r>
+          </w:p>
+        </w:tc>
+        <w:tc>
+          <w:tcPr>
+            <w:tcW w:w="4247" w:type="dxa"/>
+          </w:tcPr>
+          <w:p>
+            <w:r>
+              <w:t>Firmado y supervisado puede ser explotado fácilmente.</w:t>
+            </w:r>
+          </w:p>
+        </w:tc>
+      </w:tr>
+      <w:tr>
+        <w:tc>
+          <w:tcPr>
+            <w:tcW w:w="4247" w:type="dxa"/>
+          </w:tcPr>
+          <w:p>
+            <w:r>
+              <w:t xml:space="preserve">Fuente de información visible </w:t>
+            </w:r>
+          </w:p>
+        </w:tc>
+        <w:tc>
+          <w:tcPr>
+            <w:tcW w:w="4247" w:type="dxa"/>
+          </w:tcPr>
+          <w:p>
+            <w:r>
+              <w:t xml:space="preserve">Esta indexado </w:t>
+            </w:r>
+          </w:p>
+        </w:tc>
+      </w:tr>
+      <w:tr>
+        <w:tc>
+          <w:tcPr>
+            <w:tcW w:w="4247" w:type="dxa"/>
+          </w:tcPr>
+          <w:p>
+            <w:r>
+              <w:t xml:space="preserve">Fuente de información estructurada </w:t>
+            </w:r>
+          </w:p>
+        </w:tc>
+        <w:tc>
+          <w:tcPr>
+            <w:tcW w:w="4247" w:type="dxa"/>
+          </w:tcPr>
+          <w:p>
+            <w:r>
+              <w:t>Esta bibliográficamente bien organizado</w:t>
+            </w:r>
+          </w:p>
+        </w:tc>
+      </w:tr>
+    </w:tbl>
+    <w:p/>
+    <w:p>
+      <w:pPr>
+        <w:pStyle w:val="Ttulo3"/>
+      </w:pPr>
+      <w:bookmarkStart w:id="30" w:name="_Toc444537716"/>
+      <w:r>
+        <w:t>4.3.</w:t>
+      </w:r>
+      <w:bookmarkEnd w:id="30"/>
+      <w:r>
+        <w:t xml:space="preserve">3 </w:t>
+      </w:r>
+      <w:hyperlink r:id="rId14" w:history="1">
+        <w:r>
+          <w:rPr>
+            <w:rStyle w:val="Hipervnculo"/>
+          </w:rPr>
+          <w:t>http://www.intertech.com/Courses/Course.aspx?courseId=99636</w:t>
+        </w:r>
+      </w:hyperlink>
+      <w:r>
+        <w:t xml:space="preserve"> </w:t>
+      </w:r>
+    </w:p>
+    <w:p>
+      <w:r>
+        <w:t>Curso de Entity Framework impartido presencialmente en 2 dias. Posee un plan de estudios completo y bien estructurado con material descargable.Con un coste total es de  1695$.</w:t>
+      </w:r>
+    </w:p>
+    <w:p>
+      <w:r>
+        <w:t>Posee certificación una vez superado la evaluación.</w:t>
       </w:r>
     </w:p>
     <w:p/>
     <w:p/>
     <w:p/>
-    <w:p>
-      <w:bookmarkStart w:id="28" w:name="_GoBack"/>
-      <w:bookmarkEnd w:id="28"/>
-    </w:p>
+    <w:tbl>
+      <w:tblPr>
+        <w:tblStyle w:val="Tablaconcuadrcula"/>
+        <w:tblpPr w:leftFromText="141" w:rightFromText="141" w:vertAnchor="text" w:horzAnchor="margin" w:tblpY="166"/>
+        <w:tblW w:w="0" w:type="auto"/>
+        <w:tblLook w:val="04A0" w:firstRow="1" w:lastRow="0" w:firstColumn="1" w:lastColumn="0" w:noHBand="0" w:noVBand="1"/>
+      </w:tblPr>
+      <w:tblGrid>
+        <w:gridCol w:w="4247"/>
+        <w:gridCol w:w="4247"/>
+      </w:tblGrid>
+      <w:tr>
+        <w:tc>
+          <w:tcPr>
+            <w:tcW w:w="4247" w:type="dxa"/>
+          </w:tcPr>
+          <w:p>
+            <w:r>
+              <w:lastRenderedPageBreak/>
+              <w:t>Fuente de informacion Secundaria</w:t>
+            </w:r>
+          </w:p>
+        </w:tc>
+        <w:tc>
+          <w:tcPr>
+            <w:tcW w:w="4247" w:type="dxa"/>
+          </w:tcPr>
+          <w:p>
+            <w:r>
+              <w:t>Es un curso  elaborado a partir de documentos oficales</w:t>
+            </w:r>
+          </w:p>
+        </w:tc>
+      </w:tr>
+      <w:tr>
+        <w:tc>
+          <w:tcPr>
+            <w:tcW w:w="4247" w:type="dxa"/>
+          </w:tcPr>
+          <w:p>
+            <w:r>
+              <w:t xml:space="preserve">Fuente de información formal </w:t>
+            </w:r>
+          </w:p>
+        </w:tc>
+        <w:tc>
+          <w:tcPr>
+            <w:tcW w:w="4247" w:type="dxa"/>
+          </w:tcPr>
+          <w:p>
+            <w:r>
+              <w:t>Firmado y supervisado puede ser explotado fácilmente.</w:t>
+            </w:r>
+          </w:p>
+        </w:tc>
+      </w:tr>
+      <w:tr>
+        <w:tc>
+          <w:tcPr>
+            <w:tcW w:w="4247" w:type="dxa"/>
+          </w:tcPr>
+          <w:p>
+            <w:r>
+              <w:t xml:space="preserve">Fuente de información visible </w:t>
+            </w:r>
+          </w:p>
+        </w:tc>
+        <w:tc>
+          <w:tcPr>
+            <w:tcW w:w="4247" w:type="dxa"/>
+          </w:tcPr>
+          <w:p>
+            <w:r>
+              <w:t xml:space="preserve">Esta indexado </w:t>
+            </w:r>
+          </w:p>
+        </w:tc>
+      </w:tr>
+      <w:tr>
+        <w:tc>
+          <w:tcPr>
+            <w:tcW w:w="4247" w:type="dxa"/>
+          </w:tcPr>
+          <w:p>
+            <w:r>
+              <w:t xml:space="preserve">Fuente de información estructurada </w:t>
+            </w:r>
+          </w:p>
+        </w:tc>
+        <w:tc>
+          <w:tcPr>
+            <w:tcW w:w="4247" w:type="dxa"/>
+          </w:tcPr>
+          <w:p>
+            <w:r>
+              <w:t>Esta bibliográficamente bien organizado</w:t>
+            </w:r>
+          </w:p>
+        </w:tc>
+      </w:tr>
+    </w:tbl>
+    <w:p/>
     <w:p>
       <w:pPr>
         <w:pStyle w:val="Ttulo1"/>
       </w:pPr>
-      <w:bookmarkStart w:id="29" w:name="_Toc444537717"/>
+      <w:bookmarkStart w:id="31" w:name="_Toc444537717"/>
       <w:r>
         <w:t xml:space="preserve">5. </w:t>
       </w:r>
@@ -4853,13 +5286,13 @@
       <w:r>
         <w:t xml:space="preserve"> (cursos gratuitos)</w:t>
       </w:r>
-      <w:bookmarkEnd w:id="29"/>
+      <w:bookmarkEnd w:id="31"/>
     </w:p>
     <w:p>
       <w:pPr>
         <w:pStyle w:val="Ttulo2"/>
       </w:pPr>
-      <w:bookmarkStart w:id="30" w:name="_Toc444537718"/>
+      <w:bookmarkStart w:id="32" w:name="_Toc444537718"/>
       <w:r>
         <w:t>5</w:t>
       </w:r>
@@ -4875,44 +5308,44 @@
       <w:r>
         <w:t xml:space="preserve"> en general</w:t>
       </w:r>
-      <w:bookmarkEnd w:id="30"/>
+      <w:bookmarkEnd w:id="32"/>
     </w:p>
     <w:p>
       <w:pPr>
         <w:pStyle w:val="Ttulo3"/>
       </w:pPr>
-      <w:bookmarkStart w:id="31" w:name="_Toc444537719"/>
+      <w:bookmarkStart w:id="33" w:name="_Toc444537719"/>
       <w:r>
         <w:t>5.1.1 Curso gratuito 1 sobre el tipo de tecnología en general</w:t>
       </w:r>
-      <w:bookmarkEnd w:id="31"/>
+      <w:bookmarkEnd w:id="33"/>
     </w:p>
     <w:p>
       <w:pPr>
         <w:pStyle w:val="Ttulo3"/>
       </w:pPr>
-      <w:bookmarkStart w:id="32" w:name="_Toc444537720"/>
+      <w:bookmarkStart w:id="34" w:name="_Toc444537720"/>
       <w:r>
         <w:t>5.1.2 Curso gratuito 2 sobre el tipo de tecnología en general</w:t>
       </w:r>
-      <w:bookmarkEnd w:id="32"/>
+      <w:bookmarkEnd w:id="34"/>
     </w:p>
     <w:p>
       <w:pPr>
         <w:pStyle w:val="Ttulo3"/>
       </w:pPr>
-      <w:bookmarkStart w:id="33" w:name="_Toc444537721"/>
+      <w:bookmarkStart w:id="35" w:name="_Toc444537721"/>
       <w:r>
         <w:t>5.1.n Curso gratuito n sobre el tipo de tecnología en general</w:t>
       </w:r>
-      <w:bookmarkEnd w:id="33"/>
+      <w:bookmarkEnd w:id="35"/>
     </w:p>
     <w:p/>
     <w:p>
       <w:pPr>
         <w:pStyle w:val="Ttulo2"/>
       </w:pPr>
-      <w:bookmarkStart w:id="34" w:name="_Toc444537722"/>
+      <w:bookmarkStart w:id="36" w:name="_Toc444537722"/>
       <w:r>
         <w:t>5.2 Cursos</w:t>
       </w:r>
@@ -4928,7 +5361,7 @@
       <w:r>
         <w:t xml:space="preserve"> </w:t>
       </w:r>
-      <w:bookmarkEnd w:id="34"/>
+      <w:bookmarkEnd w:id="36"/>
       <w:r>
         <w:t>Hibernate</w:t>
       </w:r>
@@ -4937,11 +5370,11 @@
       <w:pPr>
         <w:pStyle w:val="Ttulo3"/>
       </w:pPr>
-      <w:bookmarkStart w:id="35" w:name="_Toc444537723"/>
+      <w:bookmarkStart w:id="37" w:name="_Toc444537723"/>
       <w:r>
         <w:t xml:space="preserve">5.2.1 </w:t>
       </w:r>
-      <w:bookmarkEnd w:id="35"/>
+      <w:bookmarkEnd w:id="37"/>
       <w:r>
         <w:fldChar w:fldCharType="begin"/>
       </w:r>
@@ -4974,11 +5407,11 @@
       <w:pPr>
         <w:pStyle w:val="Ttulo3"/>
       </w:pPr>
-      <w:bookmarkStart w:id="36" w:name="_Toc444537724"/>
+      <w:bookmarkStart w:id="38" w:name="_Toc444537724"/>
       <w:r>
         <w:t xml:space="preserve">5.2.2 </w:t>
       </w:r>
-      <w:bookmarkEnd w:id="36"/>
+      <w:bookmarkEnd w:id="38"/>
       <w:r>
         <w:fldChar w:fldCharType="begin"/>
       </w:r>
@@ -5011,11 +5444,11 @@
       <w:pPr>
         <w:pStyle w:val="Ttulo3"/>
       </w:pPr>
-      <w:bookmarkStart w:id="37" w:name="_Toc444537725"/>
+      <w:bookmarkStart w:id="39" w:name="_Toc444537725"/>
       <w:r>
         <w:t>5.2.n Curso gratuito n sobre la tecnología especifica A</w:t>
       </w:r>
-      <w:bookmarkEnd w:id="37"/>
+      <w:bookmarkEnd w:id="39"/>
     </w:p>
     <w:p>
       <w:pPr>
@@ -5026,7 +5459,7 @@
       <w:pPr>
         <w:pStyle w:val="Ttulo2"/>
       </w:pPr>
-      <w:bookmarkStart w:id="38" w:name="_Toc444537726"/>
+      <w:bookmarkStart w:id="40" w:name="_Toc444537726"/>
       <w:r>
         <w:t>5.3 Cursos</w:t>
       </w:r>
@@ -5039,31 +5472,30 @@
       <w:r>
         <w:t xml:space="preserve">sobre </w:t>
       </w:r>
-      <w:bookmarkEnd w:id="38"/>
+      <w:bookmarkEnd w:id="40"/>
       <w:r>
         <w:t>Entity Framework</w:t>
       </w:r>
     </w:p>
     <w:p/>
+    <w:p>
+      <w:pPr>
+        <w:pStyle w:val="Ttulo1"/>
+      </w:pPr>
+      <w:bookmarkStart w:id="41" w:name="_Toc444537730"/>
+      <w:r>
+        <w:t>6. Ayudas para estudiar las tecnologías</w:t>
+      </w:r>
+      <w:bookmarkEnd w:id="41"/>
+    </w:p>
+    <w:p>
+      <w:r>
+        <w:t>Ayuda para estudiar Hibernate:</w:t>
+      </w:r>
+    </w:p>
     <w:p/>
     <w:p>
-      <w:pPr>
-        <w:pStyle w:val="Ttulo1"/>
-      </w:pPr>
-      <w:bookmarkStart w:id="39" w:name="_Toc444537730"/>
-      <w:r>
-        <w:t>6. Ayudas para estudiar las tecnologías</w:t>
-      </w:r>
-      <w:bookmarkEnd w:id="39"/>
-    </w:p>
-    <w:p>
-      <w:r>
-        <w:t>Ayuda para estudiar Hibernate:</w:t>
-      </w:r>
-    </w:p>
-    <w:p/>
-    <w:p>
-      <w:hyperlink r:id="rId14" w:history="1">
+      <w:hyperlink r:id="rId15" w:history="1">
         <w:r>
           <w:rPr>
             <w:rStyle w:val="Hipervnculo"/>
@@ -5076,7 +5508,7 @@
       </w:r>
     </w:p>
     <w:p>
-      <w:hyperlink r:id="rId15" w:history="1">
+      <w:hyperlink r:id="rId16" w:history="1">
         <w:r>
           <w:rPr>
             <w:rStyle w:val="Hipervnculo"/>
@@ -5088,81 +5520,98 @@
         <w:tab/>
       </w:r>
     </w:p>
+    <w:p>
+      <w:hyperlink r:id="rId17" w:anchor="tutorial-associations-mappinguser" w:history="1">
+        <w:r>
+          <w:rPr>
+            <w:rStyle w:val="Hipervnculo"/>
+          </w:rPr>
+          <w:t>http://www.davidmarco.es/hibernate#tutorial-associations-mappinguser</w:t>
+        </w:r>
+      </w:hyperlink>
+      <w:r>
+        <w:tab/>
+      </w:r>
+    </w:p>
     <w:p/>
     <w:p>
       <w:r>
         <w:t>Ayudas para estuiar Entity Framework:</w:t>
       </w:r>
     </w:p>
+    <w:p/>
     <w:p>
       <w:pPr>
         <w:pStyle w:val="Ttulo1"/>
       </w:pPr>
-      <w:bookmarkStart w:id="40" w:name="_Toc444537731"/>
-      <w:r>
+      <w:bookmarkStart w:id="42" w:name="_Toc444537731"/>
+      <w:r>
+        <w:lastRenderedPageBreak/>
         <w:t>7. Recursos para implementar las tecnologías</w:t>
       </w:r>
-      <w:bookmarkEnd w:id="40"/>
+      <w:bookmarkEnd w:id="42"/>
     </w:p>
     <w:p>
       <w:pPr>
         <w:pStyle w:val="Ttulo2"/>
       </w:pPr>
-      <w:bookmarkStart w:id="41" w:name="_Toc444537732"/>
+      <w:bookmarkStart w:id="43" w:name="_Toc444537732"/>
       <w:r>
         <w:t xml:space="preserve">7.1 Recursos </w:t>
       </w:r>
       <w:r>
         <w:t>para implementar la tecnología A</w:t>
       </w:r>
-      <w:bookmarkEnd w:id="41"/>
+      <w:bookmarkEnd w:id="43"/>
     </w:p>
     <w:p>
       <w:pPr>
         <w:pStyle w:val="Ttulo3"/>
       </w:pPr>
-      <w:bookmarkStart w:id="42" w:name="_Toc444537733"/>
+      <w:bookmarkStart w:id="44" w:name="_Toc444537733"/>
       <w:r>
         <w:t>7.1.1 Recursos no gratuitos para implementar la tecnología A</w:t>
       </w:r>
-      <w:bookmarkEnd w:id="42"/>
+      <w:bookmarkEnd w:id="44"/>
     </w:p>
     <w:p>
       <w:pPr>
         <w:pStyle w:val="Ttulo3"/>
       </w:pPr>
-      <w:bookmarkStart w:id="43" w:name="_Toc444537734"/>
+      <w:bookmarkStart w:id="45" w:name="_Toc444537734"/>
       <w:r>
         <w:t>7.1.1 Recursos no gratuitos para implementar la tecnología A</w:t>
       </w:r>
-      <w:bookmarkEnd w:id="43"/>
+      <w:bookmarkEnd w:id="45"/>
     </w:p>
     <w:p/>
     <w:p>
       <w:pPr>
         <w:pStyle w:val="Ttulo2"/>
       </w:pPr>
-      <w:bookmarkStart w:id="44" w:name="_Toc444537735"/>
-      <w:r>
-        <w:lastRenderedPageBreak/>
+      <w:bookmarkStart w:id="46" w:name="_Toc444537735"/>
+      <w:r>
         <w:t xml:space="preserve">7.2 Recursos para implementar </w:t>
       </w:r>
-      <w:bookmarkEnd w:id="44"/>
+      <w:bookmarkEnd w:id="46"/>
       <w:r>
         <w:t>Entity Framework</w:t>
       </w:r>
     </w:p>
+    <w:p>
+      <w:bookmarkStart w:id="47" w:name="_GoBack"/>
+      <w:bookmarkEnd w:id="47"/>
+    </w:p>
     <w:p/>
-    <w:p/>
     <w:p>
       <w:pPr>
         <w:pStyle w:val="Ttulo1"/>
       </w:pPr>
-      <w:bookmarkStart w:id="45" w:name="_Toc444537738"/>
+      <w:bookmarkStart w:id="48" w:name="_Toc444537738"/>
       <w:r>
         <w:t>8. Conclusiones</w:t>
       </w:r>
-      <w:bookmarkEnd w:id="45"/>
+      <w:bookmarkEnd w:id="48"/>
     </w:p>
     <w:p/>
     <w:p/>
@@ -5172,7 +5621,7 @@
     <w:p/>
     <w:p/>
     <w:sectPr>
-      <w:footerReference w:type="default" r:id="rId16"/>
+      <w:footerReference w:type="default" r:id="rId18"/>
       <w:pgSz w:w="11906" w:h="16838"/>
       <w:pgMar w:top="1417" w:right="1701" w:bottom="1417" w:left="1701" w:header="708" w:footer="708" w:gutter="0"/>
       <w:cols w:space="708"/>
@@ -5237,7 +5686,7 @@
           <w:rPr>
             <w:noProof/>
           </w:rPr>
-          <w:t>6</w:t>
+          <w:t>7</w:t>
         </w:r>
         <w:r>
           <w:fldChar w:fldCharType="end"/>
@@ -6688,7 +7137,7 @@
 </file>
 
 <file path=customXml/itemProps1.xml><?xml version="1.0" encoding="utf-8"?>
-<ds:datastoreItem xmlns:ds="http://schemas.openxmlformats.org/officeDocument/2006/customXml" ds:itemID="{55C74E4F-4D1E-4685-827E-A2E08EFCB044}">
+<ds:datastoreItem xmlns:ds="http://schemas.openxmlformats.org/officeDocument/2006/customXml" ds:itemID="{8B05F42B-F54A-4992-90F9-FF6582787EED}">
   <ds:schemaRefs>
     <ds:schemaRef ds:uri="http://schemas.openxmlformats.org/officeDocument/2006/bibliography"/>
   </ds:schemaRefs>

</xml_diff>

<commit_message>
Añadidos clasificacion cursos gratuitos E.F
</commit_message>
<xml_diff>
--- a/TG1_JaviDiaz.docx
+++ b/TG1_JaviDiaz.docx
@@ -5477,16 +5477,312 @@
         <w:t>Entity Framework</w:t>
       </w:r>
     </w:p>
+    <w:p>
+      <w:pPr>
+        <w:pStyle w:val="Ttulo3"/>
+      </w:pPr>
+      <w:bookmarkStart w:id="41" w:name="_Toc444537728"/>
+      <w:r>
+        <w:t>5.3.1</w:t>
+      </w:r>
+      <w:r>
+        <w:t xml:space="preserve"> </w:t>
+      </w:r>
+      <w:bookmarkEnd w:id="41"/>
+      <w:r>
+        <w:fldChar w:fldCharType="begin"/>
+      </w:r>
+      <w:r>
+        <w:instrText xml:space="preserve"> HYPERLINK "</w:instrText>
+      </w:r>
+      <w:r>
+        <w:instrText>https://mva.microsoft.com/en-us/training-courses/implementing-entity-framework-with-mvc-8931?l=e2H2lDC3_8304984382</w:instrText>
+      </w:r>
+      <w:r>
+        <w:instrText xml:space="preserve">" </w:instrText>
+      </w:r>
+      <w:r>
+        <w:fldChar w:fldCharType="separate"/>
+      </w:r>
+      <w:r>
+        <w:rPr>
+          <w:rStyle w:val="Hipervnculo"/>
+        </w:rPr>
+        <w:t>https://mva.microsoft.com/en-us/training-courses/implementing-entity-framework-with-mvc-8931?l=e2H2lDC3_8304984382</w:t>
+      </w:r>
+      <w:r>
+        <w:fldChar w:fldCharType="end"/>
+      </w:r>
+      <w:r>
+        <w:t xml:space="preserve"> </w:t>
+      </w:r>
+    </w:p>
+    <w:p>
+      <w:r>
+        <w:t>Curso impartido por Microsoft Virtual Academy, permite registrarte y mantener una visión del progreso en el curso. Posee material descargable y videos con los que ayudarte fácilmente.</w:t>
+      </w:r>
+    </w:p>
+    <w:tbl>
+      <w:tblPr>
+        <w:tblStyle w:val="Tablaconcuadrcula"/>
+        <w:tblpPr w:leftFromText="141" w:rightFromText="141" w:vertAnchor="text" w:horzAnchor="margin" w:tblpY="166"/>
+        <w:tblW w:w="0" w:type="auto"/>
+        <w:tblLook w:val="04A0" w:firstRow="1" w:lastRow="0" w:firstColumn="1" w:lastColumn="0" w:noHBand="0" w:noVBand="1"/>
+      </w:tblPr>
+      <w:tblGrid>
+        <w:gridCol w:w="4247"/>
+        <w:gridCol w:w="4247"/>
+      </w:tblGrid>
+      <w:tr>
+        <w:tc>
+          <w:tcPr>
+            <w:tcW w:w="4247" w:type="dxa"/>
+          </w:tcPr>
+          <w:p>
+            <w:r>
+              <w:t>Fuente de informacion Primaria</w:t>
+            </w:r>
+          </w:p>
+        </w:tc>
+        <w:tc>
+          <w:tcPr>
+            <w:tcW w:w="4247" w:type="dxa"/>
+          </w:tcPr>
+          <w:p>
+            <w:r>
+              <w:t>Es un curso  elaborado por el desarrollador de la tecnologia</w:t>
+            </w:r>
+          </w:p>
+        </w:tc>
+      </w:tr>
+      <w:tr>
+        <w:tc>
+          <w:tcPr>
+            <w:tcW w:w="4247" w:type="dxa"/>
+          </w:tcPr>
+          <w:p>
+            <w:r>
+              <w:t xml:space="preserve">Fuente de información formal </w:t>
+            </w:r>
+          </w:p>
+        </w:tc>
+        <w:tc>
+          <w:tcPr>
+            <w:tcW w:w="4247" w:type="dxa"/>
+          </w:tcPr>
+          <w:p>
+            <w:r>
+              <w:t>Firmado y supervisado puede ser explotado fácilmente.</w:t>
+            </w:r>
+          </w:p>
+        </w:tc>
+      </w:tr>
+      <w:tr>
+        <w:tc>
+          <w:tcPr>
+            <w:tcW w:w="4247" w:type="dxa"/>
+          </w:tcPr>
+          <w:p>
+            <w:r>
+              <w:t xml:space="preserve">Fuente de información visible </w:t>
+            </w:r>
+          </w:p>
+        </w:tc>
+        <w:tc>
+          <w:tcPr>
+            <w:tcW w:w="4247" w:type="dxa"/>
+          </w:tcPr>
+          <w:p>
+            <w:r>
+              <w:t xml:space="preserve">Esta indexado </w:t>
+            </w:r>
+          </w:p>
+        </w:tc>
+      </w:tr>
+      <w:tr>
+        <w:tc>
+          <w:tcPr>
+            <w:tcW w:w="4247" w:type="dxa"/>
+          </w:tcPr>
+          <w:p>
+            <w:r>
+              <w:t xml:space="preserve">Fuente de información estructurada </w:t>
+            </w:r>
+          </w:p>
+        </w:tc>
+        <w:tc>
+          <w:tcPr>
+            <w:tcW w:w="4247" w:type="dxa"/>
+          </w:tcPr>
+          <w:p>
+            <w:r>
+              <w:t>Esta bibliográficamente bien organizado</w:t>
+            </w:r>
+          </w:p>
+        </w:tc>
+      </w:tr>
+    </w:tbl>
     <w:p/>
     <w:p>
       <w:pPr>
+        <w:pStyle w:val="Ttulo3"/>
+      </w:pPr>
+      <w:bookmarkStart w:id="42" w:name="_Toc444537729"/>
+      <w:r>
+        <w:t>5.3.2</w:t>
+      </w:r>
+      <w:r>
+        <w:t xml:space="preserve"> </w:t>
+      </w:r>
+      <w:bookmarkEnd w:id="42"/>
+      <w:r>
+        <w:fldChar w:fldCharType="begin"/>
+      </w:r>
+      <w:r>
+        <w:instrText xml:space="preserve"> HYPERLINK "</w:instrText>
+      </w:r>
+      <w:r>
+        <w:instrText>https://www.canvas.net/browse/canvasnet/courses/web-development</w:instrText>
+      </w:r>
+      <w:r>
+        <w:instrText xml:space="preserve">" </w:instrText>
+      </w:r>
+      <w:r>
+        <w:fldChar w:fldCharType="separate"/>
+      </w:r>
+      <w:r>
+        <w:rPr>
+          <w:rStyle w:val="Hipervnculo"/>
+        </w:rPr>
+        <w:t>https://www.canvas.net/browse/canvasnet/courses/web-development</w:t>
+      </w:r>
+      <w:r>
+        <w:fldChar w:fldCharType="end"/>
+      </w:r>
+      <w:r>
+        <w:t xml:space="preserve"> </w:t>
+      </w:r>
+    </w:p>
+    <w:p>
+      <w:r>
+        <w:t>Curso gratuito con opcion de certificado ( por pago) de forma online</w:t>
+      </w:r>
+      <w:r>
+        <w:t xml:space="preserve"> con una duración de 8 semanas. Permite las descargas de materiales una vez hayas completado el regstro.</w:t>
+      </w:r>
+    </w:p>
+    <w:tbl>
+      <w:tblPr>
+        <w:tblStyle w:val="Tablaconcuadrcula"/>
+        <w:tblpPr w:leftFromText="141" w:rightFromText="141" w:vertAnchor="text" w:horzAnchor="margin" w:tblpY="166"/>
+        <w:tblW w:w="0" w:type="auto"/>
+        <w:tblLook w:val="04A0" w:firstRow="1" w:lastRow="0" w:firstColumn="1" w:lastColumn="0" w:noHBand="0" w:noVBand="1"/>
+      </w:tblPr>
+      <w:tblGrid>
+        <w:gridCol w:w="4247"/>
+        <w:gridCol w:w="4247"/>
+      </w:tblGrid>
+      <w:tr>
+        <w:tc>
+          <w:tcPr>
+            <w:tcW w:w="4247" w:type="dxa"/>
+          </w:tcPr>
+          <w:p>
+            <w:r>
+              <w:lastRenderedPageBreak/>
+              <w:t>Fuente de informacion secundaria</w:t>
+            </w:r>
+          </w:p>
+        </w:tc>
+        <w:tc>
+          <w:tcPr>
+            <w:tcW w:w="4247" w:type="dxa"/>
+          </w:tcPr>
+          <w:p>
+            <w:r>
+              <w:t>Es un curso  elaborado a partir de documentos oficiales.</w:t>
+            </w:r>
+          </w:p>
+        </w:tc>
+      </w:tr>
+      <w:tr>
+        <w:tc>
+          <w:tcPr>
+            <w:tcW w:w="4247" w:type="dxa"/>
+          </w:tcPr>
+          <w:p>
+            <w:r>
+              <w:t xml:space="preserve">Fuente de información formal </w:t>
+            </w:r>
+          </w:p>
+        </w:tc>
+        <w:tc>
+          <w:tcPr>
+            <w:tcW w:w="4247" w:type="dxa"/>
+          </w:tcPr>
+          <w:p>
+            <w:r>
+              <w:t>Firmado y supervisado puede ser explotado fácilmente.</w:t>
+            </w:r>
+          </w:p>
+        </w:tc>
+      </w:tr>
+      <w:tr>
+        <w:tc>
+          <w:tcPr>
+            <w:tcW w:w="4247" w:type="dxa"/>
+          </w:tcPr>
+          <w:p>
+            <w:r>
+              <w:t xml:space="preserve">Fuente de información visible </w:t>
+            </w:r>
+          </w:p>
+        </w:tc>
+        <w:tc>
+          <w:tcPr>
+            <w:tcW w:w="4247" w:type="dxa"/>
+          </w:tcPr>
+          <w:p>
+            <w:r>
+              <w:t xml:space="preserve">Esta indexado </w:t>
+            </w:r>
+          </w:p>
+        </w:tc>
+      </w:tr>
+      <w:tr>
+        <w:tc>
+          <w:tcPr>
+            <w:tcW w:w="4247" w:type="dxa"/>
+          </w:tcPr>
+          <w:p>
+            <w:r>
+              <w:t xml:space="preserve">Fuente de información estructurada </w:t>
+            </w:r>
+          </w:p>
+        </w:tc>
+        <w:tc>
+          <w:tcPr>
+            <w:tcW w:w="4247" w:type="dxa"/>
+          </w:tcPr>
+          <w:p>
+            <w:r>
+              <w:t>Esta bibliográficamente bien organizado</w:t>
+            </w:r>
+          </w:p>
+        </w:tc>
+      </w:tr>
+    </w:tbl>
+    <w:p/>
+    <w:p/>
+    <w:p>
+      <w:pPr>
         <w:pStyle w:val="Ttulo1"/>
       </w:pPr>
-      <w:bookmarkStart w:id="41" w:name="_Toc444537730"/>
+      <w:bookmarkStart w:id="43" w:name="_Toc444537730"/>
       <w:r>
         <w:t>6. Ayudas para estudiar las tecnologías</w:t>
       </w:r>
-      <w:bookmarkEnd w:id="41"/>
+      <w:bookmarkEnd w:id="43"/>
     </w:p>
     <w:p>
       <w:r>
@@ -5539,79 +5835,76 @@
         <w:t>Ayudas para estuiar Entity Framework:</w:t>
       </w:r>
     </w:p>
+    <w:p>
+      <w:pPr>
+        <w:pStyle w:val="Ttulo1"/>
+      </w:pPr>
+      <w:bookmarkStart w:id="44" w:name="_Toc444537731"/>
+      <w:r>
+        <w:t>7. Recursos para implementar las tecnologías</w:t>
+      </w:r>
+      <w:bookmarkEnd w:id="44"/>
+    </w:p>
+    <w:p>
+      <w:pPr>
+        <w:pStyle w:val="Ttulo2"/>
+      </w:pPr>
+      <w:bookmarkStart w:id="45" w:name="_Toc444537732"/>
+      <w:r>
+        <w:t xml:space="preserve">7.1 Recursos </w:t>
+      </w:r>
+      <w:r>
+        <w:t>para implementar la tecnología A</w:t>
+      </w:r>
+      <w:bookmarkEnd w:id="45"/>
+    </w:p>
+    <w:p>
+      <w:pPr>
+        <w:pStyle w:val="Ttulo3"/>
+      </w:pPr>
+      <w:bookmarkStart w:id="46" w:name="_Toc444537733"/>
+      <w:r>
+        <w:t>7.1.1 Recursos no gratuitos para implementar la tecnología A</w:t>
+      </w:r>
+      <w:bookmarkEnd w:id="46"/>
+    </w:p>
+    <w:p>
+      <w:pPr>
+        <w:pStyle w:val="Ttulo3"/>
+      </w:pPr>
+      <w:bookmarkStart w:id="47" w:name="_Toc444537734"/>
+      <w:r>
+        <w:t>7.1.1 Recursos no gratuitos para implementar la tecnología A</w:t>
+      </w:r>
+      <w:bookmarkEnd w:id="47"/>
+    </w:p>
     <w:p/>
     <w:p>
       <w:pPr>
+        <w:pStyle w:val="Ttulo2"/>
+      </w:pPr>
+      <w:bookmarkStart w:id="48" w:name="_Toc444537735"/>
+      <w:r>
+        <w:t xml:space="preserve">7.2 Recursos para implementar </w:t>
+      </w:r>
+      <w:bookmarkEnd w:id="48"/>
+      <w:r>
+        <w:t>Entity Framework</w:t>
+      </w:r>
+    </w:p>
+    <w:p>
+      <w:bookmarkStart w:id="49" w:name="_GoBack"/>
+      <w:bookmarkEnd w:id="49"/>
+    </w:p>
+    <w:p>
+      <w:pPr>
         <w:pStyle w:val="Ttulo1"/>
       </w:pPr>
-      <w:bookmarkStart w:id="42" w:name="_Toc444537731"/>
-      <w:r>
-        <w:lastRenderedPageBreak/>
-        <w:t>7. Recursos para implementar las tecnologías</w:t>
-      </w:r>
-      <w:bookmarkEnd w:id="42"/>
-    </w:p>
-    <w:p>
-      <w:pPr>
-        <w:pStyle w:val="Ttulo2"/>
-      </w:pPr>
-      <w:bookmarkStart w:id="43" w:name="_Toc444537732"/>
-      <w:r>
-        <w:t xml:space="preserve">7.1 Recursos </w:t>
-      </w:r>
-      <w:r>
-        <w:t>para implementar la tecnología A</w:t>
-      </w:r>
-      <w:bookmarkEnd w:id="43"/>
-    </w:p>
-    <w:p>
-      <w:pPr>
-        <w:pStyle w:val="Ttulo3"/>
-      </w:pPr>
-      <w:bookmarkStart w:id="44" w:name="_Toc444537733"/>
-      <w:r>
-        <w:t>7.1.1 Recursos no gratuitos para implementar la tecnología A</w:t>
-      </w:r>
-      <w:bookmarkEnd w:id="44"/>
-    </w:p>
-    <w:p>
-      <w:pPr>
-        <w:pStyle w:val="Ttulo3"/>
-      </w:pPr>
-      <w:bookmarkStart w:id="45" w:name="_Toc444537734"/>
-      <w:r>
-        <w:t>7.1.1 Recursos no gratuitos para implementar la tecnología A</w:t>
-      </w:r>
-      <w:bookmarkEnd w:id="45"/>
-    </w:p>
-    <w:p/>
-    <w:p>
-      <w:pPr>
-        <w:pStyle w:val="Ttulo2"/>
-      </w:pPr>
-      <w:bookmarkStart w:id="46" w:name="_Toc444537735"/>
-      <w:r>
-        <w:t xml:space="preserve">7.2 Recursos para implementar </w:t>
-      </w:r>
-      <w:bookmarkEnd w:id="46"/>
-      <w:r>
-        <w:t>Entity Framework</w:t>
-      </w:r>
-    </w:p>
-    <w:p>
-      <w:bookmarkStart w:id="47" w:name="_GoBack"/>
-      <w:bookmarkEnd w:id="47"/>
-    </w:p>
-    <w:p/>
-    <w:p>
-      <w:pPr>
-        <w:pStyle w:val="Ttulo1"/>
-      </w:pPr>
-      <w:bookmarkStart w:id="48" w:name="_Toc444537738"/>
+      <w:bookmarkStart w:id="50" w:name="_Toc444537738"/>
       <w:r>
         <w:t>8. Conclusiones</w:t>
       </w:r>
-      <w:bookmarkEnd w:id="48"/>
+      <w:bookmarkEnd w:id="50"/>
     </w:p>
     <w:p/>
     <w:p/>
@@ -5686,7 +5979,7 @@
           <w:rPr>
             <w:noProof/>
           </w:rPr>
-          <w:t>7</w:t>
+          <w:t>8</w:t>
         </w:r>
         <w:r>
           <w:fldChar w:fldCharType="end"/>
@@ -7137,7 +7430,7 @@
 </file>
 
 <file path=customXml/itemProps1.xml><?xml version="1.0" encoding="utf-8"?>
-<ds:datastoreItem xmlns:ds="http://schemas.openxmlformats.org/officeDocument/2006/customXml" ds:itemID="{8B05F42B-F54A-4992-90F9-FF6582787EED}">
+<ds:datastoreItem xmlns:ds="http://schemas.openxmlformats.org/officeDocument/2006/customXml" ds:itemID="{70929026-28E2-420A-8A33-7C7414A4EDF2}">
   <ds:schemaRefs>
     <ds:schemaRef ds:uri="http://schemas.openxmlformats.org/officeDocument/2006/bibliography"/>
   </ds:schemaRefs>

</xml_diff>

<commit_message>
Añadido ayudas para estudiar E.F
</commit_message>
<xml_diff>
--- a/TG1_JaviDiaz.docx
+++ b/TG1_JaviDiaz.docx
@@ -5836,11 +5836,252 @@
       </w:r>
     </w:p>
     <w:p>
+      <w:hyperlink r:id="rId18" w:history="1">
+        <w:r>
+          <w:rPr>
+            <w:rStyle w:val="Hipervnculo"/>
+          </w:rPr>
+          <w:t>https://www.youtube.com/watch?v=6Nen8NCpbxs</w:t>
+        </w:r>
+      </w:hyperlink>
+      <w:r>
+        <w:t xml:space="preserve"> </w:t>
+      </w:r>
+    </w:p>
+    <w:p/>
+    <w:p>
+      <w:r>
+        <w:t>Video de ayuda al empleo de entity framework, explica paso a paso de forma visual la creación de un proyecto por parte de una persona ajena al desarrollador de la tecnología.</w:t>
+      </w:r>
+    </w:p>
+    <w:tbl>
+      <w:tblPr>
+        <w:tblStyle w:val="Tablaconcuadrcula"/>
+        <w:tblpPr w:leftFromText="141" w:rightFromText="141" w:vertAnchor="text" w:horzAnchor="margin" w:tblpY="166"/>
+        <w:tblW w:w="0" w:type="auto"/>
+        <w:tblLook w:val="04A0" w:firstRow="1" w:lastRow="0" w:firstColumn="1" w:lastColumn="0" w:noHBand="0" w:noVBand="1"/>
+      </w:tblPr>
+      <w:tblGrid>
+        <w:gridCol w:w="4247"/>
+        <w:gridCol w:w="4247"/>
+      </w:tblGrid>
+      <w:tr>
+        <w:tc>
+          <w:tcPr>
+            <w:tcW w:w="4247" w:type="dxa"/>
+          </w:tcPr>
+          <w:p>
+            <w:r>
+              <w:t>Fuente de informacion secundaria</w:t>
+            </w:r>
+          </w:p>
+        </w:tc>
+        <w:tc>
+          <w:tcPr>
+            <w:tcW w:w="4247" w:type="dxa"/>
+          </w:tcPr>
+          <w:p>
+            <w:r>
+              <w:t>Es un video elaborado a partir de una fuente primaria</w:t>
+            </w:r>
+          </w:p>
+        </w:tc>
+      </w:tr>
+      <w:tr>
+        <w:tc>
+          <w:tcPr>
+            <w:tcW w:w="4247" w:type="dxa"/>
+          </w:tcPr>
+          <w:p>
+            <w:r>
+              <w:t xml:space="preserve">Fuente de información formal </w:t>
+            </w:r>
+          </w:p>
+        </w:tc>
+        <w:tc>
+          <w:tcPr>
+            <w:tcW w:w="4247" w:type="dxa"/>
+          </w:tcPr>
+          <w:p>
+            <w:r>
+              <w:t>Todo esta reflejado en un archivo</w:t>
+            </w:r>
+          </w:p>
+        </w:tc>
+      </w:tr>
+      <w:tr>
+        <w:tc>
+          <w:tcPr>
+            <w:tcW w:w="4247" w:type="dxa"/>
+          </w:tcPr>
+          <w:p>
+            <w:r>
+              <w:t xml:space="preserve">Fuente de información visible </w:t>
+            </w:r>
+          </w:p>
+        </w:tc>
+        <w:tc>
+          <w:tcPr>
+            <w:tcW w:w="4247" w:type="dxa"/>
+          </w:tcPr>
+          <w:p>
+            <w:r>
+              <w:t xml:space="preserve">Esta indexado </w:t>
+            </w:r>
+          </w:p>
+        </w:tc>
+      </w:tr>
+      <w:tr>
+        <w:tc>
+          <w:tcPr>
+            <w:tcW w:w="4247" w:type="dxa"/>
+          </w:tcPr>
+          <w:p>
+            <w:r>
+              <w:t xml:space="preserve">Fuente de información no estructurada </w:t>
+            </w:r>
+          </w:p>
+        </w:tc>
+        <w:tc>
+          <w:tcPr>
+            <w:tcW w:w="4247" w:type="dxa"/>
+          </w:tcPr>
+          <w:p>
+            <w:r>
+              <w:t>Video alojado en web de videos</w:t>
+            </w:r>
+          </w:p>
+        </w:tc>
+      </w:tr>
+    </w:tbl>
+    <w:p/>
+    <w:p>
+      <w:hyperlink r:id="rId19" w:history="1">
+        <w:r>
+          <w:rPr>
+            <w:rStyle w:val="Hipervnculo"/>
+          </w:rPr>
+          <w:t>https://www.youtube.com/watch?v=iFgLQGeWFUw</w:t>
+        </w:r>
+      </w:hyperlink>
+      <w:r>
+        <w:t xml:space="preserve"> </w:t>
+      </w:r>
+    </w:p>
+    <w:p>
+      <w:r>
+        <w:t>Video de ayuda al empleo de entity framework, explica paso a paso de forma visual la creación de un proyecto por parte de una persona ajena al desarrollador de la tecnología.</w:t>
+      </w:r>
+    </w:p>
+    <w:p/>
+    <w:tbl>
+      <w:tblPr>
+        <w:tblStyle w:val="Tablaconcuadrcula"/>
+        <w:tblpPr w:leftFromText="141" w:rightFromText="141" w:vertAnchor="text" w:horzAnchor="margin" w:tblpY="166"/>
+        <w:tblW w:w="0" w:type="auto"/>
+        <w:tblLook w:val="04A0" w:firstRow="1" w:lastRow="0" w:firstColumn="1" w:lastColumn="0" w:noHBand="0" w:noVBand="1"/>
+      </w:tblPr>
+      <w:tblGrid>
+        <w:gridCol w:w="4247"/>
+        <w:gridCol w:w="4247"/>
+      </w:tblGrid>
+      <w:tr>
+        <w:tc>
+          <w:tcPr>
+            <w:tcW w:w="4247" w:type="dxa"/>
+          </w:tcPr>
+          <w:p>
+            <w:r>
+              <w:t>Fuente de informacion secundaria</w:t>
+            </w:r>
+          </w:p>
+        </w:tc>
+        <w:tc>
+          <w:tcPr>
+            <w:tcW w:w="4247" w:type="dxa"/>
+          </w:tcPr>
+          <w:p>
+            <w:r>
+              <w:t>Es un video elaborado a partir de una fuente primaria</w:t>
+            </w:r>
+          </w:p>
+        </w:tc>
+      </w:tr>
+      <w:tr>
+        <w:tc>
+          <w:tcPr>
+            <w:tcW w:w="4247" w:type="dxa"/>
+          </w:tcPr>
+          <w:p>
+            <w:r>
+              <w:t xml:space="preserve">Fuente de información formal </w:t>
+            </w:r>
+          </w:p>
+        </w:tc>
+        <w:tc>
+          <w:tcPr>
+            <w:tcW w:w="4247" w:type="dxa"/>
+          </w:tcPr>
+          <w:p>
+            <w:r>
+              <w:t>Todo esta reflejado en un archivo</w:t>
+            </w:r>
+          </w:p>
+        </w:tc>
+      </w:tr>
+      <w:tr>
+        <w:tc>
+          <w:tcPr>
+            <w:tcW w:w="4247" w:type="dxa"/>
+          </w:tcPr>
+          <w:p>
+            <w:r>
+              <w:t xml:space="preserve">Fuente de información visible </w:t>
+            </w:r>
+          </w:p>
+        </w:tc>
+        <w:tc>
+          <w:tcPr>
+            <w:tcW w:w="4247" w:type="dxa"/>
+          </w:tcPr>
+          <w:p>
+            <w:r>
+              <w:t xml:space="preserve">Esta indexado </w:t>
+            </w:r>
+          </w:p>
+        </w:tc>
+      </w:tr>
+      <w:tr>
+        <w:tc>
+          <w:tcPr>
+            <w:tcW w:w="4247" w:type="dxa"/>
+          </w:tcPr>
+          <w:p>
+            <w:r>
+              <w:t xml:space="preserve">Fuente de información no estructurada </w:t>
+            </w:r>
+          </w:p>
+        </w:tc>
+        <w:tc>
+          <w:tcPr>
+            <w:tcW w:w="4247" w:type="dxa"/>
+          </w:tcPr>
+          <w:p>
+            <w:r>
+              <w:t>Video alojado en web de videos</w:t>
+            </w:r>
+          </w:p>
+        </w:tc>
+      </w:tr>
+    </w:tbl>
+    <w:p/>
+    <w:p>
       <w:pPr>
         <w:pStyle w:val="Ttulo1"/>
       </w:pPr>
       <w:bookmarkStart w:id="44" w:name="_Toc444537731"/>
       <w:r>
+        <w:lastRenderedPageBreak/>
         <w:t>7. Recursos para implementar las tecnologías</w:t>
       </w:r>
       <w:bookmarkEnd w:id="44"/>
@@ -5914,7 +6155,7 @@
     <w:p/>
     <w:p/>
     <w:sectPr>
-      <w:footerReference w:type="default" r:id="rId18"/>
+      <w:footerReference w:type="default" r:id="rId20"/>
       <w:pgSz w:w="11906" w:h="16838"/>
       <w:pgMar w:top="1417" w:right="1701" w:bottom="1417" w:left="1701" w:header="708" w:footer="708" w:gutter="0"/>
       <w:cols w:space="708"/>
@@ -5979,7 +6220,7 @@
           <w:rPr>
             <w:noProof/>
           </w:rPr>
-          <w:t>8</w:t>
+          <w:t>9</w:t>
         </w:r>
         <w:r>
           <w:fldChar w:fldCharType="end"/>
@@ -7430,7 +7671,7 @@
 </file>
 
 <file path=customXml/itemProps1.xml><?xml version="1.0" encoding="utf-8"?>
-<ds:datastoreItem xmlns:ds="http://schemas.openxmlformats.org/officeDocument/2006/customXml" ds:itemID="{70929026-28E2-420A-8A33-7C7414A4EDF2}">
+<ds:datastoreItem xmlns:ds="http://schemas.openxmlformats.org/officeDocument/2006/customXml" ds:itemID="{059BC418-96B6-49C5-8319-AC9806DCD8CA}">
   <ds:schemaRefs>
     <ds:schemaRef ds:uri="http://schemas.openxmlformats.org/officeDocument/2006/bibliography"/>
   </ds:schemaRefs>

</xml_diff>